<commit_message>
Final Project Final week 3.
</commit_message>
<xml_diff>
--- a/Week-17-Prop_Types_Higher-Order_Components_and_Redux_Overview/React-Week17_ReactJS-Flash-Cards_CS9.docx
+++ b/Week-17-Prop_Types_Higher-Order_Components_and_Redux_Overview/React-Week17_ReactJS-Flash-Cards_CS9.docx
@@ -1,6 +1,6 @@
 
 <file path=word/document.xml><?xml version="1.0" encoding="utf-8"?>
-<w:document xmlns:wpc="http://schemas.microsoft.com/office/word/2010/wordprocessingCanvas" xmlns:cx="http://schemas.microsoft.com/office/drawing/2014/chartex" xmlns:cx1="http://schemas.microsoft.com/office/drawing/2015/9/8/chartex" xmlns:cx2="http://schemas.microsoft.com/office/drawing/2015/10/21/chartex" xmlns:cx3="http://schemas.microsoft.com/office/drawing/2016/5/9/chartex" xmlns:cx4="http://schemas.microsoft.com/office/drawing/2016/5/10/chartex" xmlns:cx5="http://schemas.microsoft.com/office/drawing/2016/5/11/chartex" xmlns:cx6="http://schemas.microsoft.com/office/drawing/2016/5/12/chartex" xmlns:cx7="http://schemas.microsoft.com/office/drawing/2016/5/13/chartex" xmlns:cx8="http://schemas.microsoft.com/office/drawing/2016/5/14/chartex" xmlns:mc="http://schemas.openxmlformats.org/markup-compatibility/2006" xmlns:aink="http://schemas.microsoft.com/office/drawing/2016/ink" xmlns:am3d="http://schemas.microsoft.com/office/drawing/2017/model3d" xmlns:o="urn:schemas-microsoft-com:office:office" xmlns:r="http://schemas.openxmlformats.org/officeDocument/2006/relationships" xmlns:m="http://schemas.openxmlformats.org/officeDocument/2006/math" xmlns:v="urn:schemas-microsoft-com:vml" xmlns:wp14="http://schemas.microsoft.com/office/word/2010/wordprocessingDrawing" xmlns:wp="http://schemas.openxmlformats.org/drawingml/2006/wordprocessingDrawing" xmlns:w10="urn:schemas-microsoft-com:office:word" xmlns:w="http://schemas.openxmlformats.org/wordprocessingml/2006/main" xmlns:w14="http://schemas.microsoft.com/office/word/2010/wordml" xmlns:w15="http://schemas.microsoft.com/office/word/2012/wordml" xmlns:w16cex="http://schemas.microsoft.com/office/word/2018/wordml/cex" xmlns:w16cid="http://schemas.microsoft.com/office/word/2016/wordml/cid" xmlns:w16="http://schemas.microsoft.com/office/word/2018/wordml" xmlns:w16sdtdh="http://schemas.microsoft.com/office/word/2020/wordml/sdtdatahash" xmlns:w16se="http://schemas.microsoft.com/office/word/2015/wordml/symex" xmlns:wpg="http://schemas.microsoft.com/office/word/2010/wordprocessingGroup" xmlns:wpi="http://schemas.microsoft.com/office/word/2010/wordprocessingInk" xmlns:wne="http://schemas.microsoft.com/office/word/2006/wordml" xmlns:wps="http://schemas.microsoft.com/office/word/2010/wordprocessingShape" mc:Ignorable="w14 w15 w16se w16cid w16 w16cex w16sdtdh wp14">
+<w:document xmlns:wpc="http://schemas.microsoft.com/office/word/2010/wordprocessingCanvas" xmlns:cx="http://schemas.microsoft.com/office/drawing/2014/chartex" xmlns:cx1="http://schemas.microsoft.com/office/drawing/2015/9/8/chartex" xmlns:cx2="http://schemas.microsoft.com/office/drawing/2015/10/21/chartex" xmlns:cx3="http://schemas.microsoft.com/office/drawing/2016/5/9/chartex" xmlns:cx4="http://schemas.microsoft.com/office/drawing/2016/5/10/chartex" xmlns:cx5="http://schemas.microsoft.com/office/drawing/2016/5/11/chartex" xmlns:cx6="http://schemas.microsoft.com/office/drawing/2016/5/12/chartex" xmlns:cx7="http://schemas.microsoft.com/office/drawing/2016/5/13/chartex" xmlns:cx8="http://schemas.microsoft.com/office/drawing/2016/5/14/chartex" xmlns:mc="http://schemas.openxmlformats.org/markup-compatibility/2006" xmlns:aink="http://schemas.microsoft.com/office/drawing/2016/ink" xmlns:am3d="http://schemas.microsoft.com/office/drawing/2017/model3d" xmlns:o="urn:schemas-microsoft-com:office:office" xmlns:oel="http://schemas.microsoft.com/office/2019/extlst" xmlns:r="http://schemas.openxmlformats.org/officeDocument/2006/relationships" xmlns:m="http://schemas.openxmlformats.org/officeDocument/2006/math" xmlns:v="urn:schemas-microsoft-com:vml" xmlns:wp14="http://schemas.microsoft.com/office/word/2010/wordprocessingDrawing" xmlns:wp="http://schemas.openxmlformats.org/drawingml/2006/wordprocessingDrawing" xmlns:w10="urn:schemas-microsoft-com:office:word" xmlns:w="http://schemas.openxmlformats.org/wordprocessingml/2006/main" xmlns:w14="http://schemas.microsoft.com/office/word/2010/wordml" xmlns:w15="http://schemas.microsoft.com/office/word/2012/wordml" xmlns:w16cex="http://schemas.microsoft.com/office/word/2018/wordml/cex" xmlns:w16cid="http://schemas.microsoft.com/office/word/2016/wordml/cid" xmlns:w16="http://schemas.microsoft.com/office/word/2018/wordml" xmlns:w16sdtdh="http://schemas.microsoft.com/office/word/2020/wordml/sdtdatahash" xmlns:w16se="http://schemas.microsoft.com/office/word/2015/wordml/symex" xmlns:wpg="http://schemas.microsoft.com/office/word/2010/wordprocessingGroup" xmlns:wpi="http://schemas.microsoft.com/office/word/2010/wordprocessingInk" xmlns:wne="http://schemas.microsoft.com/office/word/2006/wordml" xmlns:wps="http://schemas.microsoft.com/office/word/2010/wordprocessingShape" mc:Ignorable="w14 w15 w16se w16cid w16 w16cex w16sdtdh wp14">
   <w:body>
     <w:p>
       <w:pPr>
@@ -283,18 +283,30 @@
                 <w:szCs w:val="24"/>
               </w:rPr>
             </w:pPr>
-          </w:p>
-        </w:tc>
-        <w:tc>
-          <w:tcPr>
-            <w:tcW w:w="4675" w:type="dxa"/>
-          </w:tcPr>
-          <w:p>
-            <w:pPr>
-              <w:rPr>
-                <w:szCs w:val="24"/>
-              </w:rPr>
-            </w:pPr>
+            <w:r>
+              <w:rPr>
+                <w:szCs w:val="24"/>
+              </w:rPr>
+              <w:t>What is React?</w:t>
+            </w:r>
+          </w:p>
+        </w:tc>
+        <w:tc>
+          <w:tcPr>
+            <w:tcW w:w="4675" w:type="dxa"/>
+          </w:tcPr>
+          <w:p>
+            <w:pPr>
+              <w:rPr>
+                <w:szCs w:val="24"/>
+              </w:rPr>
+            </w:pPr>
+            <w:r>
+              <w:rPr>
+                <w:szCs w:val="24"/>
+              </w:rPr>
+              <w:t>React is an open-source front-end JavaScript library that is used for building user interfaces, especially for single-page applications</w:t>
+            </w:r>
           </w:p>
         </w:tc>
       </w:tr>
@@ -305,22 +317,123 @@
           </w:tcPr>
           <w:p>
             <w:pPr>
-              <w:rPr>
-                <w:szCs w:val="24"/>
-              </w:rPr>
-            </w:pPr>
-          </w:p>
-        </w:tc>
-        <w:tc>
-          <w:tcPr>
-            <w:tcW w:w="4675" w:type="dxa"/>
-          </w:tcPr>
-          <w:p>
-            <w:pPr>
-              <w:rPr>
-                <w:szCs w:val="24"/>
-              </w:rPr>
-            </w:pPr>
+              <w:jc w:val="center"/>
+              <w:rPr>
+                <w:szCs w:val="24"/>
+              </w:rPr>
+            </w:pPr>
+            <w:r>
+              <w:rPr>
+                <w:szCs w:val="24"/>
+              </w:rPr>
+              <w:t>What are the major features of React?</w:t>
+            </w:r>
+          </w:p>
+        </w:tc>
+        <w:tc>
+          <w:tcPr>
+            <w:tcW w:w="4675" w:type="dxa"/>
+          </w:tcPr>
+          <w:p>
+            <w:pPr>
+              <w:rPr>
+                <w:szCs w:val="24"/>
+              </w:rPr>
+            </w:pPr>
+            <w:r>
+              <w:rPr>
+                <w:szCs w:val="24"/>
+              </w:rPr>
+              <w:t>It uses</w:t>
+            </w:r>
+            <w:r>
+              <w:rPr>
+                <w:szCs w:val="24"/>
+              </w:rPr>
+              <w:t xml:space="preserve"> a</w:t>
+            </w:r>
+            <w:r>
+              <w:rPr>
+                <w:szCs w:val="24"/>
+              </w:rPr>
+              <w:t xml:space="preserve"> </w:t>
+            </w:r>
+            <w:proofErr w:type="spellStart"/>
+            <w:r>
+              <w:rPr>
+                <w:szCs w:val="24"/>
+              </w:rPr>
+              <w:t>VirtualDOM</w:t>
+            </w:r>
+            <w:proofErr w:type="spellEnd"/>
+            <w:r>
+              <w:rPr>
+                <w:szCs w:val="24"/>
+              </w:rPr>
+              <w:t xml:space="preserve"> instead of </w:t>
+            </w:r>
+            <w:proofErr w:type="spellStart"/>
+            <w:r>
+              <w:rPr>
+                <w:szCs w:val="24"/>
+              </w:rPr>
+              <w:t>RealDOM</w:t>
+            </w:r>
+            <w:proofErr w:type="spellEnd"/>
+            <w:r>
+              <w:rPr>
+                <w:szCs w:val="24"/>
+              </w:rPr>
+              <w:t xml:space="preserve"> </w:t>
+            </w:r>
+            <w:r>
+              <w:rPr>
+                <w:szCs w:val="24"/>
+              </w:rPr>
+              <w:t>reducing costs, it s</w:t>
+            </w:r>
+            <w:r>
+              <w:rPr>
+                <w:szCs w:val="24"/>
+              </w:rPr>
+              <w:t>upports server-side rendering.</w:t>
+            </w:r>
+            <w:r>
+              <w:rPr>
+                <w:szCs w:val="24"/>
+              </w:rPr>
+              <w:t xml:space="preserve"> It f</w:t>
+            </w:r>
+            <w:r>
+              <w:rPr>
+                <w:szCs w:val="24"/>
+              </w:rPr>
+              <w:t xml:space="preserve">ollows </w:t>
+            </w:r>
+            <w:r>
+              <w:rPr>
+                <w:szCs w:val="24"/>
+              </w:rPr>
+              <w:t>u</w:t>
+            </w:r>
+            <w:r>
+              <w:rPr>
+                <w:szCs w:val="24"/>
+              </w:rPr>
+              <w:t>nidirectional data flow or data binding</w:t>
+            </w:r>
+            <w:r>
+              <w:rPr>
+                <w:szCs w:val="24"/>
+              </w:rPr>
+              <w:t xml:space="preserve"> and can use r</w:t>
+            </w:r>
+            <w:r>
+              <w:rPr>
+                <w:szCs w:val="24"/>
+              </w:rPr>
+              <w:t>eusable/composable UI components to develop the view.</w:t>
+            </w:r>
           </w:p>
         </w:tc>
       </w:tr>
@@ -335,18 +448,58 @@
                 <w:szCs w:val="24"/>
               </w:rPr>
             </w:pPr>
-          </w:p>
-        </w:tc>
-        <w:tc>
-          <w:tcPr>
-            <w:tcW w:w="4675" w:type="dxa"/>
-          </w:tcPr>
-          <w:p>
-            <w:pPr>
-              <w:rPr>
-                <w:szCs w:val="24"/>
-              </w:rPr>
-            </w:pPr>
+            <w:r>
+              <w:rPr>
+                <w:szCs w:val="24"/>
+              </w:rPr>
+              <w:t>What is JSX?</w:t>
+            </w:r>
+          </w:p>
+        </w:tc>
+        <w:tc>
+          <w:tcPr>
+            <w:tcW w:w="4675" w:type="dxa"/>
+          </w:tcPr>
+          <w:p>
+            <w:pPr>
+              <w:rPr>
+                <w:szCs w:val="24"/>
+              </w:rPr>
+            </w:pPr>
+            <w:r>
+              <w:rPr>
+                <w:szCs w:val="24"/>
+              </w:rPr>
+              <w:t xml:space="preserve">JSX is </w:t>
+            </w:r>
+            <w:proofErr w:type="gramStart"/>
+            <w:r>
+              <w:rPr>
+                <w:szCs w:val="24"/>
+              </w:rPr>
+              <w:t>a</w:t>
+            </w:r>
+            <w:proofErr w:type="gramEnd"/>
+            <w:r>
+              <w:rPr>
+                <w:szCs w:val="24"/>
+              </w:rPr>
+              <w:t xml:space="preserve"> XML-like syntax used to create </w:t>
+            </w:r>
+            <w:proofErr w:type="spellStart"/>
+            <w:r>
+              <w:rPr>
+                <w:szCs w:val="24"/>
+              </w:rPr>
+              <w:t>javascript</w:t>
+            </w:r>
+            <w:proofErr w:type="spellEnd"/>
+            <w:r>
+              <w:rPr>
+                <w:szCs w:val="24"/>
+              </w:rPr>
+              <w:t xml:space="preserve"> and html components while using react to create single page applications.</w:t>
+            </w:r>
           </w:p>
         </w:tc>
       </w:tr>
@@ -357,18 +510,46 @@
           </w:tcPr>
           <w:p>
             <w:pPr>
-              <w:rPr>
-                <w:szCs w:val="24"/>
-              </w:rPr>
-            </w:pPr>
-          </w:p>
-        </w:tc>
-        <w:tc>
-          <w:tcPr>
-            <w:tcW w:w="4675" w:type="dxa"/>
-          </w:tcPr>
-          <w:p>
-            <w:pPr>
+              <w:jc w:val="center"/>
+              <w:rPr>
+                <w:szCs w:val="24"/>
+              </w:rPr>
+            </w:pPr>
+            <w:r>
+              <w:rPr>
+                <w:szCs w:val="24"/>
+              </w:rPr>
+              <w:t>What is the difference between Element and Component?</w:t>
+            </w:r>
+          </w:p>
+        </w:tc>
+        <w:tc>
+          <w:tcPr>
+            <w:tcW w:w="4675" w:type="dxa"/>
+          </w:tcPr>
+          <w:p>
+            <w:pPr>
+              <w:ind w:firstLine="720"/>
+              <w:rPr>
+                <w:szCs w:val="24"/>
+              </w:rPr>
+            </w:pPr>
+            <w:r>
+              <w:rPr>
+                <w:szCs w:val="24"/>
+              </w:rPr>
+              <w:t>An Element is a plain object describing what you want to appear on the screen in terms of the DOM nodes or other components. Elements can contain other Elements in their props.</w:t>
+            </w:r>
+            <w:r>
+              <w:rPr>
+                <w:szCs w:val="24"/>
+              </w:rPr>
+              <w:t xml:space="preserve"> Once creates it cannot be directly changed. A Component is a declared class of functional object which uses the props to return the </w:t>
+            </w:r>
+          </w:p>
+          <w:p>
+            <w:pPr>
+              <w:ind w:firstLine="720"/>
               <w:rPr>
                 <w:szCs w:val="24"/>
               </w:rPr>
@@ -387,12 +568,37 @@
                 <w:szCs w:val="24"/>
               </w:rPr>
             </w:pPr>
-          </w:p>
-        </w:tc>
-        <w:tc>
-          <w:tcPr>
-            <w:tcW w:w="4675" w:type="dxa"/>
-          </w:tcPr>
+            <w:r>
+              <w:rPr>
+                <w:szCs w:val="24"/>
+              </w:rPr>
+              <w:t>How to create components in React?</w:t>
+            </w:r>
+          </w:p>
+        </w:tc>
+        <w:tc>
+          <w:tcPr>
+            <w:tcW w:w="4675" w:type="dxa"/>
+          </w:tcPr>
+          <w:p>
+            <w:pPr>
+              <w:rPr>
+                <w:szCs w:val="24"/>
+              </w:rPr>
+            </w:pPr>
+            <w:r>
+              <w:rPr>
+                <w:szCs w:val="24"/>
+              </w:rPr>
+              <w:t>Components</w:t>
+            </w:r>
+            <w:r>
+              <w:rPr>
+                <w:szCs w:val="24"/>
+              </w:rPr>
+              <w:t xml:space="preserve"> can be created 2 ways, via function components which are a simple function which takes in prop data objects and return react elements. The other is a class component which require a few more steps to return react components.</w:t>
+            </w:r>
+          </w:p>
           <w:p>
             <w:pPr>
               <w:rPr>
@@ -413,18 +619,55 @@
                 <w:szCs w:val="24"/>
               </w:rPr>
             </w:pPr>
-          </w:p>
-        </w:tc>
-        <w:tc>
-          <w:tcPr>
-            <w:tcW w:w="4675" w:type="dxa"/>
-          </w:tcPr>
-          <w:p>
-            <w:pPr>
-              <w:rPr>
-                <w:szCs w:val="24"/>
-              </w:rPr>
-            </w:pPr>
+            <w:r>
+              <w:rPr>
+                <w:szCs w:val="24"/>
+              </w:rPr>
+              <w:lastRenderedPageBreak/>
+              <w:t>When to use a Class Component over a Function Component?</w:t>
+            </w:r>
+          </w:p>
+        </w:tc>
+        <w:tc>
+          <w:tcPr>
+            <w:tcW w:w="4675" w:type="dxa"/>
+          </w:tcPr>
+          <w:p>
+            <w:pPr>
+              <w:rPr>
+                <w:szCs w:val="24"/>
+              </w:rPr>
+            </w:pPr>
+            <w:r>
+              <w:rPr>
+                <w:szCs w:val="24"/>
+              </w:rPr>
+              <w:t xml:space="preserve">React </w:t>
+            </w:r>
+            <w:r>
+              <w:rPr>
+                <w:szCs w:val="24"/>
+              </w:rPr>
+              <w:t>16.8</w:t>
+            </w:r>
+            <w:r>
+              <w:rPr>
+                <w:szCs w:val="24"/>
+              </w:rPr>
+              <w:t xml:space="preserve"> creates the functionality of hooks which make both fairly similar in us</w:t>
+            </w:r>
+            <w:r>
+              <w:rPr>
+                <w:szCs w:val="24"/>
+              </w:rPr>
+              <w:t>16.8</w:t>
+            </w:r>
+            <w:r>
+              <w:rPr>
+                <w:szCs w:val="24"/>
+              </w:rPr>
+              <w:t>eage. Older versions will require class components be used for lifecycle and states</w:t>
+            </w:r>
           </w:p>
         </w:tc>
       </w:tr>
@@ -439,18 +682,30 @@
                 <w:szCs w:val="24"/>
               </w:rPr>
             </w:pPr>
-          </w:p>
-        </w:tc>
-        <w:tc>
-          <w:tcPr>
-            <w:tcW w:w="4675" w:type="dxa"/>
-          </w:tcPr>
-          <w:p>
-            <w:pPr>
-              <w:rPr>
-                <w:szCs w:val="24"/>
-              </w:rPr>
-            </w:pPr>
+            <w:r>
+              <w:rPr>
+                <w:szCs w:val="24"/>
+              </w:rPr>
+              <w:t>What is state in React?</w:t>
+            </w:r>
+          </w:p>
+        </w:tc>
+        <w:tc>
+          <w:tcPr>
+            <w:tcW w:w="4675" w:type="dxa"/>
+          </w:tcPr>
+          <w:p>
+            <w:pPr>
+              <w:rPr>
+                <w:szCs w:val="24"/>
+              </w:rPr>
+            </w:pPr>
+            <w:r>
+              <w:rPr>
+                <w:szCs w:val="24"/>
+              </w:rPr>
+              <w:t>State of a component is an object that holds some information that may change over the lifetime of the component</w:t>
+            </w:r>
           </w:p>
         </w:tc>
       </w:tr>
@@ -465,18 +720,36 @@
                 <w:szCs w:val="24"/>
               </w:rPr>
             </w:pPr>
-          </w:p>
-        </w:tc>
-        <w:tc>
-          <w:tcPr>
-            <w:tcW w:w="4675" w:type="dxa"/>
-          </w:tcPr>
-          <w:p>
-            <w:pPr>
-              <w:rPr>
-                <w:szCs w:val="24"/>
-              </w:rPr>
-            </w:pPr>
+            <w:r>
+              <w:rPr>
+                <w:szCs w:val="24"/>
+              </w:rPr>
+              <w:t>What are props in React?</w:t>
+            </w:r>
+          </w:p>
+        </w:tc>
+        <w:tc>
+          <w:tcPr>
+            <w:tcW w:w="4675" w:type="dxa"/>
+          </w:tcPr>
+          <w:p>
+            <w:pPr>
+              <w:rPr>
+                <w:szCs w:val="24"/>
+              </w:rPr>
+            </w:pPr>
+            <w:r>
+              <w:rPr>
+                <w:szCs w:val="24"/>
+              </w:rPr>
+              <w:t>Props are inputs to components.</w:t>
+            </w:r>
+            <w:r>
+              <w:rPr>
+                <w:szCs w:val="24"/>
+              </w:rPr>
+              <w:t xml:space="preserve"> They provide the data which are used to render the page information.</w:t>
+            </w:r>
           </w:p>
         </w:tc>
       </w:tr>
@@ -491,18 +764,44 @@
                 <w:szCs w:val="24"/>
               </w:rPr>
             </w:pPr>
-          </w:p>
-        </w:tc>
-        <w:tc>
-          <w:tcPr>
-            <w:tcW w:w="4675" w:type="dxa"/>
-          </w:tcPr>
-          <w:p>
-            <w:pPr>
-              <w:rPr>
-                <w:szCs w:val="24"/>
-              </w:rPr>
-            </w:pPr>
+            <w:r>
+              <w:rPr>
+                <w:szCs w:val="24"/>
+              </w:rPr>
+              <w:t>Why should we not update the state directly?</w:t>
+            </w:r>
+          </w:p>
+        </w:tc>
+        <w:tc>
+          <w:tcPr>
+            <w:tcW w:w="4675" w:type="dxa"/>
+          </w:tcPr>
+          <w:p>
+            <w:pPr>
+              <w:rPr>
+                <w:szCs w:val="24"/>
+              </w:rPr>
+            </w:pPr>
+            <w:r>
+              <w:rPr>
+                <w:szCs w:val="24"/>
+              </w:rPr>
+              <w:t>It will not re-render the component. It should be done in using a s</w:t>
+            </w:r>
+            <w:proofErr w:type="spellStart"/>
+            <w:r>
+              <w:rPr>
+                <w:szCs w:val="24"/>
+              </w:rPr>
+              <w:t>etState</w:t>
+            </w:r>
+            <w:proofErr w:type="spellEnd"/>
+            <w:r>
+              <w:rPr>
+                <w:szCs w:val="24"/>
+              </w:rPr>
+              <w:t xml:space="preserve"> method which will force a re-render.</w:t>
+            </w:r>
           </w:p>
         </w:tc>
       </w:tr>
@@ -517,18 +816,66 @@
                 <w:szCs w:val="24"/>
               </w:rPr>
             </w:pPr>
-          </w:p>
-        </w:tc>
-        <w:tc>
-          <w:tcPr>
-            <w:tcW w:w="4675" w:type="dxa"/>
-          </w:tcPr>
-          <w:p>
-            <w:pPr>
-              <w:rPr>
-                <w:szCs w:val="24"/>
-              </w:rPr>
-            </w:pPr>
+            <w:r>
+              <w:rPr>
+                <w:szCs w:val="24"/>
+              </w:rPr>
+              <w:t xml:space="preserve">What is the purpose of callback function as an argument of </w:t>
+            </w:r>
+            <w:proofErr w:type="spellStart"/>
+            <w:proofErr w:type="gramStart"/>
+            <w:r>
+              <w:rPr>
+                <w:szCs w:val="24"/>
+              </w:rPr>
+              <w:t>setState</w:t>
+            </w:r>
+            <w:proofErr w:type="spellEnd"/>
+            <w:r>
+              <w:rPr>
+                <w:szCs w:val="24"/>
+              </w:rPr>
+              <w:t>(</w:t>
+            </w:r>
+            <w:proofErr w:type="gramEnd"/>
+            <w:r>
+              <w:rPr>
+                <w:szCs w:val="24"/>
+              </w:rPr>
+              <w:t>)?</w:t>
+            </w:r>
+          </w:p>
+        </w:tc>
+        <w:tc>
+          <w:tcPr>
+            <w:tcW w:w="4675" w:type="dxa"/>
+          </w:tcPr>
+          <w:p>
+            <w:pPr>
+              <w:rPr>
+                <w:szCs w:val="24"/>
+              </w:rPr>
+            </w:pPr>
+            <w:r>
+              <w:rPr>
+                <w:szCs w:val="24"/>
+              </w:rPr>
+              <w:t xml:space="preserve">The callback function is invoked when </w:t>
+            </w:r>
+            <w:proofErr w:type="spellStart"/>
+            <w:r>
+              <w:rPr>
+                <w:szCs w:val="24"/>
+              </w:rPr>
+              <w:t>setState</w:t>
+            </w:r>
+            <w:proofErr w:type="spellEnd"/>
+            <w:r>
+              <w:rPr>
+                <w:szCs w:val="24"/>
+              </w:rPr>
+              <w:t xml:space="preserve"> finished and the component gets rendered.</w:t>
+            </w:r>
           </w:p>
         </w:tc>
       </w:tr>
@@ -543,18 +890,74 @@
                 <w:szCs w:val="24"/>
               </w:rPr>
             </w:pPr>
-          </w:p>
-        </w:tc>
-        <w:tc>
-          <w:tcPr>
-            <w:tcW w:w="4675" w:type="dxa"/>
-          </w:tcPr>
-          <w:p>
-            <w:pPr>
-              <w:rPr>
-                <w:szCs w:val="24"/>
-              </w:rPr>
-            </w:pPr>
+            <w:r>
+              <w:rPr>
+                <w:szCs w:val="24"/>
+              </w:rPr>
+              <w:t>What are synthetic events in React?</w:t>
+            </w:r>
+          </w:p>
+        </w:tc>
+        <w:tc>
+          <w:tcPr>
+            <w:tcW w:w="4675" w:type="dxa"/>
+          </w:tcPr>
+          <w:p>
+            <w:pPr>
+              <w:rPr>
+                <w:szCs w:val="24"/>
+              </w:rPr>
+            </w:pPr>
+            <w:proofErr w:type="spellStart"/>
+            <w:r>
+              <w:rPr>
+                <w:szCs w:val="24"/>
+              </w:rPr>
+              <w:t>SyntheticEvent</w:t>
+            </w:r>
+            <w:proofErr w:type="spellEnd"/>
+            <w:r>
+              <w:rPr>
+                <w:szCs w:val="24"/>
+              </w:rPr>
+              <w:t xml:space="preserve"> is a cross-browser wrapper around the browser's native event. Its API is same as the browser's native event, including </w:t>
+            </w:r>
+            <w:proofErr w:type="spellStart"/>
+            <w:proofErr w:type="gramStart"/>
+            <w:r>
+              <w:rPr>
+                <w:szCs w:val="24"/>
+              </w:rPr>
+              <w:t>stopPropagation</w:t>
+            </w:r>
+            <w:proofErr w:type="spellEnd"/>
+            <w:r>
+              <w:rPr>
+                <w:szCs w:val="24"/>
+              </w:rPr>
+              <w:t>(</w:t>
+            </w:r>
+            <w:proofErr w:type="gramEnd"/>
+            <w:r>
+              <w:rPr>
+                <w:szCs w:val="24"/>
+              </w:rPr>
+              <w:t xml:space="preserve">) and </w:t>
+            </w:r>
+            <w:proofErr w:type="spellStart"/>
+            <w:r>
+              <w:rPr>
+                <w:szCs w:val="24"/>
+              </w:rPr>
+              <w:t>preventDefault</w:t>
+            </w:r>
+            <w:proofErr w:type="spellEnd"/>
+            <w:r>
+              <w:rPr>
+                <w:szCs w:val="24"/>
+              </w:rPr>
+              <w:t>(), except the events work identically across all browsers.</w:t>
+            </w:r>
           </w:p>
         </w:tc>
       </w:tr>
@@ -569,18 +972,36 @@
                 <w:szCs w:val="24"/>
               </w:rPr>
             </w:pPr>
-          </w:p>
-        </w:tc>
-        <w:tc>
-          <w:tcPr>
-            <w:tcW w:w="4675" w:type="dxa"/>
-          </w:tcPr>
-          <w:p>
-            <w:pPr>
-              <w:rPr>
-                <w:szCs w:val="24"/>
-              </w:rPr>
-            </w:pPr>
+            <w:r>
+              <w:rPr>
+                <w:szCs w:val="24"/>
+              </w:rPr>
+              <w:t>What are inline conditional expressions?</w:t>
+            </w:r>
+          </w:p>
+        </w:tc>
+        <w:tc>
+          <w:tcPr>
+            <w:tcW w:w="4675" w:type="dxa"/>
+          </w:tcPr>
+          <w:p>
+            <w:pPr>
+              <w:rPr>
+                <w:szCs w:val="24"/>
+              </w:rPr>
+            </w:pPr>
+            <w:r>
+              <w:rPr>
+                <w:szCs w:val="24"/>
+              </w:rPr>
+              <w:t xml:space="preserve">They are </w:t>
+            </w:r>
+            <w:r>
+              <w:rPr>
+                <w:szCs w:val="24"/>
+              </w:rPr>
+              <w:t>either if statements or ternary expressions which are available from JS to conditionally render expressions.</w:t>
+            </w:r>
           </w:p>
         </w:tc>
       </w:tr>
@@ -595,18 +1016,30 @@
                 <w:szCs w:val="24"/>
               </w:rPr>
             </w:pPr>
-          </w:p>
-        </w:tc>
-        <w:tc>
-          <w:tcPr>
-            <w:tcW w:w="4675" w:type="dxa"/>
-          </w:tcPr>
-          <w:p>
-            <w:pPr>
-              <w:rPr>
-                <w:szCs w:val="24"/>
-              </w:rPr>
-            </w:pPr>
+            <w:r>
+              <w:rPr>
+                <w:szCs w:val="24"/>
+              </w:rPr>
+              <w:t>What is "key" prop and what is the benefit of using it in arrays of elements?</w:t>
+            </w:r>
+          </w:p>
+        </w:tc>
+        <w:tc>
+          <w:tcPr>
+            <w:tcW w:w="4675" w:type="dxa"/>
+          </w:tcPr>
+          <w:p>
+            <w:pPr>
+              <w:rPr>
+                <w:szCs w:val="24"/>
+              </w:rPr>
+            </w:pPr>
+            <w:r>
+              <w:rPr>
+                <w:szCs w:val="24"/>
+              </w:rPr>
+              <w:t>A key is a unique identifier used in the lowest level of components and are used by react to identify which components are changed.</w:t>
+            </w:r>
           </w:p>
         </w:tc>
       </w:tr>
@@ -621,18 +1054,82 @@
                 <w:szCs w:val="24"/>
               </w:rPr>
             </w:pPr>
-          </w:p>
-        </w:tc>
-        <w:tc>
-          <w:tcPr>
-            <w:tcW w:w="4675" w:type="dxa"/>
-          </w:tcPr>
-          <w:p>
-            <w:pPr>
-              <w:rPr>
-                <w:szCs w:val="24"/>
-              </w:rPr>
-            </w:pPr>
+            <w:r>
+              <w:rPr>
+                <w:szCs w:val="24"/>
+              </w:rPr>
+              <w:t>What is the use of refs?</w:t>
+            </w:r>
+          </w:p>
+        </w:tc>
+        <w:tc>
+          <w:tcPr>
+            <w:tcW w:w="4675" w:type="dxa"/>
+          </w:tcPr>
+          <w:p>
+            <w:pPr>
+              <w:rPr>
+                <w:szCs w:val="24"/>
+              </w:rPr>
+            </w:pPr>
+            <w:r>
+              <w:rPr>
+                <w:szCs w:val="24"/>
+              </w:rPr>
+              <w:t>Refs are created using</w:t>
+            </w:r>
+            <w:r>
+              <w:rPr>
+                <w:szCs w:val="24"/>
+              </w:rPr>
+              <w:t xml:space="preserve"> either </w:t>
+            </w:r>
+            <w:proofErr w:type="gramStart"/>
+            <w:r>
+              <w:rPr>
+                <w:szCs w:val="24"/>
+              </w:rPr>
+              <w:t xml:space="preserve">the </w:t>
+            </w:r>
+            <w:r>
+              <w:rPr>
+                <w:szCs w:val="24"/>
+              </w:rPr>
+              <w:t xml:space="preserve"> </w:t>
+            </w:r>
+            <w:proofErr w:type="spellStart"/>
+            <w:r>
+              <w:rPr>
+                <w:szCs w:val="24"/>
+              </w:rPr>
+              <w:t>React.createRef</w:t>
+            </w:r>
+            <w:proofErr w:type="spellEnd"/>
+            <w:proofErr w:type="gramEnd"/>
+            <w:r>
+              <w:rPr>
+                <w:szCs w:val="24"/>
+              </w:rPr>
+              <w:t>() method and attached to React elements via the ref attribute</w:t>
+            </w:r>
+            <w:r>
+              <w:rPr>
+                <w:szCs w:val="24"/>
+              </w:rPr>
+              <w:t xml:space="preserve"> or y</w:t>
+            </w:r>
+            <w:r>
+              <w:rPr>
+                <w:szCs w:val="24"/>
+              </w:rPr>
+              <w:t>ou can also use ref callbacks approach regardless of React version</w:t>
+            </w:r>
+            <w:r>
+              <w:rPr>
+                <w:szCs w:val="24"/>
+              </w:rPr>
+              <w:t>.</w:t>
+            </w:r>
           </w:p>
         </w:tc>
       </w:tr>
@@ -647,18 +1144,30 @@
                 <w:szCs w:val="24"/>
               </w:rPr>
             </w:pPr>
-          </w:p>
-        </w:tc>
-        <w:tc>
-          <w:tcPr>
-            <w:tcW w:w="4675" w:type="dxa"/>
-          </w:tcPr>
-          <w:p>
-            <w:pPr>
-              <w:rPr>
-                <w:szCs w:val="24"/>
-              </w:rPr>
-            </w:pPr>
+            <w:r>
+              <w:rPr>
+                <w:szCs w:val="24"/>
+              </w:rPr>
+              <w:t>What is Virtual DOM?</w:t>
+            </w:r>
+          </w:p>
+        </w:tc>
+        <w:tc>
+          <w:tcPr>
+            <w:tcW w:w="4675" w:type="dxa"/>
+          </w:tcPr>
+          <w:p>
+            <w:pPr>
+              <w:rPr>
+                <w:szCs w:val="24"/>
+              </w:rPr>
+            </w:pPr>
+            <w:r>
+              <w:rPr>
+                <w:szCs w:val="24"/>
+              </w:rPr>
+              <w:t>The Virtual DOM (VDOM) is an in-memory representation of Real DOM.</w:t>
+            </w:r>
           </w:p>
         </w:tc>
       </w:tr>
@@ -673,12 +1182,66 @@
                 <w:szCs w:val="24"/>
               </w:rPr>
             </w:pPr>
-          </w:p>
-        </w:tc>
-        <w:tc>
-          <w:tcPr>
-            <w:tcW w:w="4675" w:type="dxa"/>
-          </w:tcPr>
+            <w:r>
+              <w:rPr>
+                <w:szCs w:val="24"/>
+              </w:rPr>
+              <w:t>How Virtual DOM works?</w:t>
+            </w:r>
+          </w:p>
+        </w:tc>
+        <w:tc>
+          <w:tcPr>
+            <w:tcW w:w="4675" w:type="dxa"/>
+          </w:tcPr>
+          <w:p>
+            <w:pPr>
+              <w:rPr>
+                <w:szCs w:val="24"/>
+              </w:rPr>
+            </w:pPr>
+            <w:r>
+              <w:rPr>
+                <w:szCs w:val="24"/>
+              </w:rPr>
+              <w:t>Whenever any underlying data changes, the entire UI is re-rendered in Virtual DOM representation.</w:t>
+            </w:r>
+            <w:r>
+              <w:rPr>
+                <w:szCs w:val="24"/>
+              </w:rPr>
+              <w:t xml:space="preserve"> </w:t>
+            </w:r>
+            <w:r>
+              <w:rPr>
+                <w:szCs w:val="24"/>
+              </w:rPr>
+              <w:t>Then the difference between the previous DOM representation and the new one is calculated.</w:t>
+            </w:r>
+            <w:r>
+              <w:t xml:space="preserve"> </w:t>
+            </w:r>
+            <w:r>
+              <w:rPr>
+                <w:szCs w:val="24"/>
+              </w:rPr>
+              <w:t>Once the calculations are done, the real DOM will be updated with only the things that have actually changed.</w:t>
+            </w:r>
+          </w:p>
+          <w:p>
+            <w:pPr>
+              <w:rPr>
+                <w:szCs w:val="24"/>
+              </w:rPr>
+            </w:pPr>
+          </w:p>
+          <w:p>
+            <w:pPr>
+              <w:rPr>
+                <w:szCs w:val="24"/>
+              </w:rPr>
+            </w:pPr>
+          </w:p>
           <w:p>
             <w:pPr>
               <w:rPr>
@@ -699,18 +1262,31 @@
                 <w:szCs w:val="24"/>
               </w:rPr>
             </w:pPr>
-          </w:p>
-        </w:tc>
-        <w:tc>
-          <w:tcPr>
-            <w:tcW w:w="4675" w:type="dxa"/>
-          </w:tcPr>
-          <w:p>
-            <w:pPr>
-              <w:rPr>
-                <w:szCs w:val="24"/>
-              </w:rPr>
-            </w:pPr>
+            <w:r>
+              <w:rPr>
+                <w:szCs w:val="24"/>
+              </w:rPr>
+              <w:lastRenderedPageBreak/>
+              <w:t>What is the difference between Shadow DOM and Virtual DOM?</w:t>
+            </w:r>
+          </w:p>
+        </w:tc>
+        <w:tc>
+          <w:tcPr>
+            <w:tcW w:w="4675" w:type="dxa"/>
+          </w:tcPr>
+          <w:p>
+            <w:pPr>
+              <w:rPr>
+                <w:szCs w:val="24"/>
+              </w:rPr>
+            </w:pPr>
+            <w:r>
+              <w:rPr>
+                <w:szCs w:val="24"/>
+              </w:rPr>
+              <w:t>The Shadow DOM is a browser technology designed primarily for scoping variables and CSS in web components. The Virtual DOM is a concept implemented by libraries in JavaScript on top of browser APIs.</w:t>
+            </w:r>
           </w:p>
         </w:tc>
       </w:tr>
@@ -725,18 +1301,44 @@
                 <w:szCs w:val="24"/>
               </w:rPr>
             </w:pPr>
-          </w:p>
-        </w:tc>
-        <w:tc>
-          <w:tcPr>
-            <w:tcW w:w="4675" w:type="dxa"/>
-          </w:tcPr>
-          <w:p>
-            <w:pPr>
-              <w:rPr>
-                <w:szCs w:val="24"/>
-              </w:rPr>
-            </w:pPr>
+            <w:r>
+              <w:rPr>
+                <w:szCs w:val="24"/>
+              </w:rPr>
+              <w:t>What are controlled components?</w:t>
+            </w:r>
+          </w:p>
+        </w:tc>
+        <w:tc>
+          <w:tcPr>
+            <w:tcW w:w="4675" w:type="dxa"/>
+          </w:tcPr>
+          <w:p>
+            <w:pPr>
+              <w:rPr>
+                <w:szCs w:val="24"/>
+              </w:rPr>
+            </w:pPr>
+            <w:r>
+              <w:rPr>
+                <w:szCs w:val="24"/>
+              </w:rPr>
+              <w:t xml:space="preserve">A component that controls the input elements within the forms on subsequent user input is called Controlled Component, </w:t>
+            </w:r>
+            <w:proofErr w:type="spellStart"/>
+            <w:r>
+              <w:rPr>
+                <w:szCs w:val="24"/>
+              </w:rPr>
+              <w:t>i.e</w:t>
+            </w:r>
+            <w:proofErr w:type="spellEnd"/>
+            <w:r>
+              <w:rPr>
+                <w:szCs w:val="24"/>
+              </w:rPr>
+              <w:t>, every state mutation will have an associated handler function.</w:t>
+            </w:r>
           </w:p>
         </w:tc>
       </w:tr>
@@ -751,18 +1353,33 @@
                 <w:szCs w:val="24"/>
               </w:rPr>
             </w:pPr>
-          </w:p>
-        </w:tc>
-        <w:tc>
-          <w:tcPr>
-            <w:tcW w:w="4675" w:type="dxa"/>
-          </w:tcPr>
-          <w:p>
-            <w:pPr>
-              <w:rPr>
-                <w:szCs w:val="24"/>
-              </w:rPr>
-            </w:pPr>
+            <w:r>
+              <w:rPr>
+                <w:szCs w:val="24"/>
+              </w:rPr>
+              <w:t>What are uncontrolled components?</w:t>
+            </w:r>
+          </w:p>
+        </w:tc>
+        <w:tc>
+          <w:tcPr>
+            <w:tcW w:w="4675" w:type="dxa"/>
+          </w:tcPr>
+          <w:p>
+            <w:pPr>
+              <w:tabs>
+                <w:tab w:val="left" w:pos="1590"/>
+              </w:tabs>
+              <w:rPr>
+                <w:szCs w:val="24"/>
+              </w:rPr>
+            </w:pPr>
+            <w:r>
+              <w:rPr>
+                <w:szCs w:val="24"/>
+              </w:rPr>
+              <w:t>The Uncontrolled Components are the ones that store their own state internally, and you query the DOM using a ref to find its current value when you need it. This is a bit more like traditional HTML.</w:t>
+            </w:r>
           </w:p>
         </w:tc>
       </w:tr>
@@ -777,12 +1394,98 @@
                 <w:szCs w:val="24"/>
               </w:rPr>
             </w:pPr>
-          </w:p>
-        </w:tc>
-        <w:tc>
-          <w:tcPr>
-            <w:tcW w:w="4675" w:type="dxa"/>
-          </w:tcPr>
+            <w:r>
+              <w:rPr>
+                <w:szCs w:val="24"/>
+              </w:rPr>
+              <w:t>What are the different phases of component lifecycle?</w:t>
+            </w:r>
+          </w:p>
+        </w:tc>
+        <w:tc>
+          <w:tcPr>
+            <w:tcW w:w="4675" w:type="dxa"/>
+          </w:tcPr>
+          <w:p>
+            <w:r>
+              <w:rPr>
+                <w:szCs w:val="24"/>
+              </w:rPr>
+              <w:t>Mounting: The component is ready to mount in the browser DOM.</w:t>
+            </w:r>
+            <w:r>
+              <w:t xml:space="preserve"> </w:t>
+            </w:r>
+          </w:p>
+          <w:p>
+            <w:pPr>
+              <w:rPr>
+                <w:szCs w:val="24"/>
+              </w:rPr>
+            </w:pPr>
+            <w:r>
+              <w:rPr>
+                <w:szCs w:val="24"/>
+              </w:rPr>
+              <w:t xml:space="preserve">Updating: In this phase, the component gets updated in two ways, sending the new props and updating the state either from </w:t>
+            </w:r>
+            <w:proofErr w:type="spellStart"/>
+            <w:proofErr w:type="gramStart"/>
+            <w:r>
+              <w:rPr>
+                <w:szCs w:val="24"/>
+              </w:rPr>
+              <w:t>setState</w:t>
+            </w:r>
+            <w:proofErr w:type="spellEnd"/>
+            <w:r>
+              <w:rPr>
+                <w:szCs w:val="24"/>
+              </w:rPr>
+              <w:t>(</w:t>
+            </w:r>
+            <w:proofErr w:type="gramEnd"/>
+            <w:r>
+              <w:rPr>
+                <w:szCs w:val="24"/>
+              </w:rPr>
+              <w:t xml:space="preserve">) or </w:t>
+            </w:r>
+            <w:proofErr w:type="spellStart"/>
+            <w:r>
+              <w:rPr>
+                <w:szCs w:val="24"/>
+              </w:rPr>
+              <w:t>forceUpdate</w:t>
+            </w:r>
+            <w:proofErr w:type="spellEnd"/>
+            <w:r>
+              <w:rPr>
+                <w:szCs w:val="24"/>
+              </w:rPr>
+              <w:t>().</w:t>
+            </w:r>
+          </w:p>
+          <w:p>
+            <w:pPr>
+              <w:rPr>
+                <w:szCs w:val="24"/>
+              </w:rPr>
+            </w:pPr>
+            <w:r>
+              <w:rPr>
+                <w:szCs w:val="24"/>
+              </w:rPr>
+              <w:t>Unmounting: In this last phase, the component is not needed and gets unmounted from the browser DOM.</w:t>
+            </w:r>
+          </w:p>
+          <w:p>
+            <w:pPr>
+              <w:rPr>
+                <w:szCs w:val="24"/>
+              </w:rPr>
+            </w:pPr>
+          </w:p>
           <w:p>
             <w:pPr>
               <w:rPr>
@@ -848,7 +1551,7 @@
 </file>
 
 <file path=word/endnotes.xml><?xml version="1.0" encoding="utf-8"?>
-<w:endnotes xmlns:wpc="http://schemas.microsoft.com/office/word/2010/wordprocessingCanvas" xmlns:cx="http://schemas.microsoft.com/office/drawing/2014/chartex" xmlns:cx1="http://schemas.microsoft.com/office/drawing/2015/9/8/chartex" xmlns:cx2="http://schemas.microsoft.com/office/drawing/2015/10/21/chartex" xmlns:cx3="http://schemas.microsoft.com/office/drawing/2016/5/9/chartex" xmlns:cx4="http://schemas.microsoft.com/office/drawing/2016/5/10/chartex" xmlns:cx5="http://schemas.microsoft.com/office/drawing/2016/5/11/chartex" xmlns:cx6="http://schemas.microsoft.com/office/drawing/2016/5/12/chartex" xmlns:cx7="http://schemas.microsoft.com/office/drawing/2016/5/13/chartex" xmlns:cx8="http://schemas.microsoft.com/office/drawing/2016/5/14/chartex" xmlns:mc="http://schemas.openxmlformats.org/markup-compatibility/2006" xmlns:aink="http://schemas.microsoft.com/office/drawing/2016/ink" xmlns:am3d="http://schemas.microsoft.com/office/drawing/2017/model3d" xmlns:o="urn:schemas-microsoft-com:office:office" xmlns:r="http://schemas.openxmlformats.org/officeDocument/2006/relationships" xmlns:m="http://schemas.openxmlformats.org/officeDocument/2006/math" xmlns:v="urn:schemas-microsoft-com:vml" xmlns:wp14="http://schemas.microsoft.com/office/word/2010/wordprocessingDrawing" xmlns:wp="http://schemas.openxmlformats.org/drawingml/2006/wordprocessingDrawing" xmlns:w10="urn:schemas-microsoft-com:office:word" xmlns:w="http://schemas.openxmlformats.org/wordprocessingml/2006/main" xmlns:w14="http://schemas.microsoft.com/office/word/2010/wordml" xmlns:w15="http://schemas.microsoft.com/office/word/2012/wordml" xmlns:w16cex="http://schemas.microsoft.com/office/word/2018/wordml/cex" xmlns:w16cid="http://schemas.microsoft.com/office/word/2016/wordml/cid" xmlns:w16="http://schemas.microsoft.com/office/word/2018/wordml" xmlns:w16sdtdh="http://schemas.microsoft.com/office/word/2020/wordml/sdtdatahash" xmlns:w16se="http://schemas.microsoft.com/office/word/2015/wordml/symex" xmlns:wpg="http://schemas.microsoft.com/office/word/2010/wordprocessingGroup" xmlns:wpi="http://schemas.microsoft.com/office/word/2010/wordprocessingInk" xmlns:wne="http://schemas.microsoft.com/office/word/2006/wordml" xmlns:wps="http://schemas.microsoft.com/office/word/2010/wordprocessingShape" mc:Ignorable="w14 w15 w16se w16cid w16 w16cex w16sdtdh wp14">
+<w:endnotes xmlns:wpc="http://schemas.microsoft.com/office/word/2010/wordprocessingCanvas" xmlns:cx="http://schemas.microsoft.com/office/drawing/2014/chartex" xmlns:cx1="http://schemas.microsoft.com/office/drawing/2015/9/8/chartex" xmlns:cx2="http://schemas.microsoft.com/office/drawing/2015/10/21/chartex" xmlns:cx3="http://schemas.microsoft.com/office/drawing/2016/5/9/chartex" xmlns:cx4="http://schemas.microsoft.com/office/drawing/2016/5/10/chartex" xmlns:cx5="http://schemas.microsoft.com/office/drawing/2016/5/11/chartex" xmlns:cx6="http://schemas.microsoft.com/office/drawing/2016/5/12/chartex" xmlns:cx7="http://schemas.microsoft.com/office/drawing/2016/5/13/chartex" xmlns:cx8="http://schemas.microsoft.com/office/drawing/2016/5/14/chartex" xmlns:mc="http://schemas.openxmlformats.org/markup-compatibility/2006" xmlns:aink="http://schemas.microsoft.com/office/drawing/2016/ink" xmlns:am3d="http://schemas.microsoft.com/office/drawing/2017/model3d" xmlns:o="urn:schemas-microsoft-com:office:office" xmlns:oel="http://schemas.microsoft.com/office/2019/extlst" xmlns:r="http://schemas.openxmlformats.org/officeDocument/2006/relationships" xmlns:m="http://schemas.openxmlformats.org/officeDocument/2006/math" xmlns:v="urn:schemas-microsoft-com:vml" xmlns:wp14="http://schemas.microsoft.com/office/word/2010/wordprocessingDrawing" xmlns:wp="http://schemas.openxmlformats.org/drawingml/2006/wordprocessingDrawing" xmlns:w10="urn:schemas-microsoft-com:office:word" xmlns:w="http://schemas.openxmlformats.org/wordprocessingml/2006/main" xmlns:w14="http://schemas.microsoft.com/office/word/2010/wordml" xmlns:w15="http://schemas.microsoft.com/office/word/2012/wordml" xmlns:w16cex="http://schemas.microsoft.com/office/word/2018/wordml/cex" xmlns:w16cid="http://schemas.microsoft.com/office/word/2016/wordml/cid" xmlns:w16="http://schemas.microsoft.com/office/word/2018/wordml" xmlns:w16sdtdh="http://schemas.microsoft.com/office/word/2020/wordml/sdtdatahash" xmlns:w16se="http://schemas.microsoft.com/office/word/2015/wordml/symex" xmlns:wpg="http://schemas.microsoft.com/office/word/2010/wordprocessingGroup" xmlns:wpi="http://schemas.microsoft.com/office/word/2010/wordprocessingInk" xmlns:wne="http://schemas.microsoft.com/office/word/2006/wordml" xmlns:wps="http://schemas.microsoft.com/office/word/2010/wordprocessingShape" mc:Ignorable="w14 w15 w16se w16cid w16 w16cex w16sdtdh wp14">
   <w:endnote w:type="separator" w:id="-1">
     <w:p>
       <w:pPr>
@@ -873,7 +1576,7 @@
 </file>
 
 <file path=word/footer1.xml><?xml version="1.0" encoding="utf-8"?>
-<w:ftr xmlns:wpc="http://schemas.microsoft.com/office/word/2010/wordprocessingCanvas" xmlns:cx="http://schemas.microsoft.com/office/drawing/2014/chartex" xmlns:cx1="http://schemas.microsoft.com/office/drawing/2015/9/8/chartex" xmlns:cx2="http://schemas.microsoft.com/office/drawing/2015/10/21/chartex" xmlns:cx3="http://schemas.microsoft.com/office/drawing/2016/5/9/chartex" xmlns:cx4="http://schemas.microsoft.com/office/drawing/2016/5/10/chartex" xmlns:cx5="http://schemas.microsoft.com/office/drawing/2016/5/11/chartex" xmlns:cx6="http://schemas.microsoft.com/office/drawing/2016/5/12/chartex" xmlns:cx7="http://schemas.microsoft.com/office/drawing/2016/5/13/chartex" xmlns:cx8="http://schemas.microsoft.com/office/drawing/2016/5/14/chartex" xmlns:mc="http://schemas.openxmlformats.org/markup-compatibility/2006" xmlns:aink="http://schemas.microsoft.com/office/drawing/2016/ink" xmlns:am3d="http://schemas.microsoft.com/office/drawing/2017/model3d" xmlns:o="urn:schemas-microsoft-com:office:office" xmlns:r="http://schemas.openxmlformats.org/officeDocument/2006/relationships" xmlns:m="http://schemas.openxmlformats.org/officeDocument/2006/math" xmlns:v="urn:schemas-microsoft-com:vml" xmlns:wp14="http://schemas.microsoft.com/office/word/2010/wordprocessingDrawing" xmlns:wp="http://schemas.openxmlformats.org/drawingml/2006/wordprocessingDrawing" xmlns:w10="urn:schemas-microsoft-com:office:word" xmlns:w="http://schemas.openxmlformats.org/wordprocessingml/2006/main" xmlns:w14="http://schemas.microsoft.com/office/word/2010/wordml" xmlns:w15="http://schemas.microsoft.com/office/word/2012/wordml" xmlns:w16cex="http://schemas.microsoft.com/office/word/2018/wordml/cex" xmlns:w16cid="http://schemas.microsoft.com/office/word/2016/wordml/cid" xmlns:w16="http://schemas.microsoft.com/office/word/2018/wordml" xmlns:w16sdtdh="http://schemas.microsoft.com/office/word/2020/wordml/sdtdatahash" xmlns:w16se="http://schemas.microsoft.com/office/word/2015/wordml/symex" xmlns:wpg="http://schemas.microsoft.com/office/word/2010/wordprocessingGroup" xmlns:wpi="http://schemas.microsoft.com/office/word/2010/wordprocessingInk" xmlns:wne="http://schemas.microsoft.com/office/word/2006/wordml" xmlns:wps="http://schemas.microsoft.com/office/word/2010/wordprocessingShape" mc:Ignorable="w14 w15 w16se w16cid w16 w16cex w16sdtdh wp14">
+<w:ftr xmlns:wpc="http://schemas.microsoft.com/office/word/2010/wordprocessingCanvas" xmlns:cx="http://schemas.microsoft.com/office/drawing/2014/chartex" xmlns:cx1="http://schemas.microsoft.com/office/drawing/2015/9/8/chartex" xmlns:cx2="http://schemas.microsoft.com/office/drawing/2015/10/21/chartex" xmlns:cx3="http://schemas.microsoft.com/office/drawing/2016/5/9/chartex" xmlns:cx4="http://schemas.microsoft.com/office/drawing/2016/5/10/chartex" xmlns:cx5="http://schemas.microsoft.com/office/drawing/2016/5/11/chartex" xmlns:cx6="http://schemas.microsoft.com/office/drawing/2016/5/12/chartex" xmlns:cx7="http://schemas.microsoft.com/office/drawing/2016/5/13/chartex" xmlns:cx8="http://schemas.microsoft.com/office/drawing/2016/5/14/chartex" xmlns:mc="http://schemas.openxmlformats.org/markup-compatibility/2006" xmlns:aink="http://schemas.microsoft.com/office/drawing/2016/ink" xmlns:am3d="http://schemas.microsoft.com/office/drawing/2017/model3d" xmlns:o="urn:schemas-microsoft-com:office:office" xmlns:oel="http://schemas.microsoft.com/office/2019/extlst" xmlns:r="http://schemas.openxmlformats.org/officeDocument/2006/relationships" xmlns:m="http://schemas.openxmlformats.org/officeDocument/2006/math" xmlns:v="urn:schemas-microsoft-com:vml" xmlns:wp14="http://schemas.microsoft.com/office/word/2010/wordprocessingDrawing" xmlns:wp="http://schemas.openxmlformats.org/drawingml/2006/wordprocessingDrawing" xmlns:w10="urn:schemas-microsoft-com:office:word" xmlns:w="http://schemas.openxmlformats.org/wordprocessingml/2006/main" xmlns:w14="http://schemas.microsoft.com/office/word/2010/wordml" xmlns:w15="http://schemas.microsoft.com/office/word/2012/wordml" xmlns:w16cex="http://schemas.microsoft.com/office/word/2018/wordml/cex" xmlns:w16cid="http://schemas.microsoft.com/office/word/2016/wordml/cid" xmlns:w16="http://schemas.microsoft.com/office/word/2018/wordml" xmlns:w16sdtdh="http://schemas.microsoft.com/office/word/2020/wordml/sdtdatahash" xmlns:w16se="http://schemas.microsoft.com/office/word/2015/wordml/symex" xmlns:wpg="http://schemas.microsoft.com/office/word/2010/wordprocessingGroup" xmlns:wpi="http://schemas.microsoft.com/office/word/2010/wordprocessingInk" xmlns:wne="http://schemas.microsoft.com/office/word/2006/wordml" xmlns:wps="http://schemas.microsoft.com/office/word/2010/wordprocessingShape" mc:Ignorable="w14 w15 w16se w16cid w16 w16cex w16sdtdh wp14">
   <w:p>
     <w:pPr>
       <w:pStyle w:val="Footer"/>
@@ -883,7 +1586,7 @@
 </file>
 
 <file path=word/footer2.xml><?xml version="1.0" encoding="utf-8"?>
-<w:ftr xmlns:wpc="http://schemas.microsoft.com/office/word/2010/wordprocessingCanvas" xmlns:cx="http://schemas.microsoft.com/office/drawing/2014/chartex" xmlns:cx1="http://schemas.microsoft.com/office/drawing/2015/9/8/chartex" xmlns:cx2="http://schemas.microsoft.com/office/drawing/2015/10/21/chartex" xmlns:cx3="http://schemas.microsoft.com/office/drawing/2016/5/9/chartex" xmlns:cx4="http://schemas.microsoft.com/office/drawing/2016/5/10/chartex" xmlns:cx5="http://schemas.microsoft.com/office/drawing/2016/5/11/chartex" xmlns:cx6="http://schemas.microsoft.com/office/drawing/2016/5/12/chartex" xmlns:cx7="http://schemas.microsoft.com/office/drawing/2016/5/13/chartex" xmlns:cx8="http://schemas.microsoft.com/office/drawing/2016/5/14/chartex" xmlns:mc="http://schemas.openxmlformats.org/markup-compatibility/2006" xmlns:aink="http://schemas.microsoft.com/office/drawing/2016/ink" xmlns:am3d="http://schemas.microsoft.com/office/drawing/2017/model3d" xmlns:o="urn:schemas-microsoft-com:office:office" xmlns:r="http://schemas.openxmlformats.org/officeDocument/2006/relationships" xmlns:m="http://schemas.openxmlformats.org/officeDocument/2006/math" xmlns:v="urn:schemas-microsoft-com:vml" xmlns:wp14="http://schemas.microsoft.com/office/word/2010/wordprocessingDrawing" xmlns:wp="http://schemas.openxmlformats.org/drawingml/2006/wordprocessingDrawing" xmlns:w10="urn:schemas-microsoft-com:office:word" xmlns:w="http://schemas.openxmlformats.org/wordprocessingml/2006/main" xmlns:w14="http://schemas.microsoft.com/office/word/2010/wordml" xmlns:w15="http://schemas.microsoft.com/office/word/2012/wordml" xmlns:w16cex="http://schemas.microsoft.com/office/word/2018/wordml/cex" xmlns:w16cid="http://schemas.microsoft.com/office/word/2016/wordml/cid" xmlns:w16="http://schemas.microsoft.com/office/word/2018/wordml" xmlns:w16sdtdh="http://schemas.microsoft.com/office/word/2020/wordml/sdtdatahash" xmlns:w16se="http://schemas.microsoft.com/office/word/2015/wordml/symex" xmlns:wpg="http://schemas.microsoft.com/office/word/2010/wordprocessingGroup" xmlns:wpi="http://schemas.microsoft.com/office/word/2010/wordprocessingInk" xmlns:wne="http://schemas.microsoft.com/office/word/2006/wordml" xmlns:wps="http://schemas.microsoft.com/office/word/2010/wordprocessingShape" mc:Ignorable="w14 w15 w16se w16cid w16 w16cex w16sdtdh wp14">
+<w:ftr xmlns:wpc="http://schemas.microsoft.com/office/word/2010/wordprocessingCanvas" xmlns:cx="http://schemas.microsoft.com/office/drawing/2014/chartex" xmlns:cx1="http://schemas.microsoft.com/office/drawing/2015/9/8/chartex" xmlns:cx2="http://schemas.microsoft.com/office/drawing/2015/10/21/chartex" xmlns:cx3="http://schemas.microsoft.com/office/drawing/2016/5/9/chartex" xmlns:cx4="http://schemas.microsoft.com/office/drawing/2016/5/10/chartex" xmlns:cx5="http://schemas.microsoft.com/office/drawing/2016/5/11/chartex" xmlns:cx6="http://schemas.microsoft.com/office/drawing/2016/5/12/chartex" xmlns:cx7="http://schemas.microsoft.com/office/drawing/2016/5/13/chartex" xmlns:cx8="http://schemas.microsoft.com/office/drawing/2016/5/14/chartex" xmlns:mc="http://schemas.openxmlformats.org/markup-compatibility/2006" xmlns:aink="http://schemas.microsoft.com/office/drawing/2016/ink" xmlns:am3d="http://schemas.microsoft.com/office/drawing/2017/model3d" xmlns:o="urn:schemas-microsoft-com:office:office" xmlns:oel="http://schemas.microsoft.com/office/2019/extlst" xmlns:r="http://schemas.openxmlformats.org/officeDocument/2006/relationships" xmlns:m="http://schemas.openxmlformats.org/officeDocument/2006/math" xmlns:v="urn:schemas-microsoft-com:vml" xmlns:wp14="http://schemas.microsoft.com/office/word/2010/wordprocessingDrawing" xmlns:wp="http://schemas.openxmlformats.org/drawingml/2006/wordprocessingDrawing" xmlns:w10="urn:schemas-microsoft-com:office:word" xmlns:w="http://schemas.openxmlformats.org/wordprocessingml/2006/main" xmlns:w14="http://schemas.microsoft.com/office/word/2010/wordml" xmlns:w15="http://schemas.microsoft.com/office/word/2012/wordml" xmlns:w16cex="http://schemas.microsoft.com/office/word/2018/wordml/cex" xmlns:w16cid="http://schemas.microsoft.com/office/word/2016/wordml/cid" xmlns:w16="http://schemas.microsoft.com/office/word/2018/wordml" xmlns:w16sdtdh="http://schemas.microsoft.com/office/word/2020/wordml/sdtdatahash" xmlns:w16se="http://schemas.microsoft.com/office/word/2015/wordml/symex" xmlns:wpg="http://schemas.microsoft.com/office/word/2010/wordprocessingGroup" xmlns:wpi="http://schemas.microsoft.com/office/word/2010/wordprocessingInk" xmlns:wne="http://schemas.microsoft.com/office/word/2006/wordml" xmlns:wps="http://schemas.microsoft.com/office/word/2010/wordprocessingShape" mc:Ignorable="w14 w15 w16se w16cid w16 w16cex w16sdtdh wp14">
   <w:p>
     <w:pPr>
       <w:pStyle w:val="Footer"/>
@@ -893,7 +1596,7 @@
 </file>
 
 <file path=word/footer3.xml><?xml version="1.0" encoding="utf-8"?>
-<w:ftr xmlns:wpc="http://schemas.microsoft.com/office/word/2010/wordprocessingCanvas" xmlns:cx="http://schemas.microsoft.com/office/drawing/2014/chartex" xmlns:cx1="http://schemas.microsoft.com/office/drawing/2015/9/8/chartex" xmlns:cx2="http://schemas.microsoft.com/office/drawing/2015/10/21/chartex" xmlns:cx3="http://schemas.microsoft.com/office/drawing/2016/5/9/chartex" xmlns:cx4="http://schemas.microsoft.com/office/drawing/2016/5/10/chartex" xmlns:cx5="http://schemas.microsoft.com/office/drawing/2016/5/11/chartex" xmlns:cx6="http://schemas.microsoft.com/office/drawing/2016/5/12/chartex" xmlns:cx7="http://schemas.microsoft.com/office/drawing/2016/5/13/chartex" xmlns:cx8="http://schemas.microsoft.com/office/drawing/2016/5/14/chartex" xmlns:mc="http://schemas.openxmlformats.org/markup-compatibility/2006" xmlns:aink="http://schemas.microsoft.com/office/drawing/2016/ink" xmlns:am3d="http://schemas.microsoft.com/office/drawing/2017/model3d" xmlns:o="urn:schemas-microsoft-com:office:office" xmlns:r="http://schemas.openxmlformats.org/officeDocument/2006/relationships" xmlns:m="http://schemas.openxmlformats.org/officeDocument/2006/math" xmlns:v="urn:schemas-microsoft-com:vml" xmlns:wp14="http://schemas.microsoft.com/office/word/2010/wordprocessingDrawing" xmlns:wp="http://schemas.openxmlformats.org/drawingml/2006/wordprocessingDrawing" xmlns:w10="urn:schemas-microsoft-com:office:word" xmlns:w="http://schemas.openxmlformats.org/wordprocessingml/2006/main" xmlns:w14="http://schemas.microsoft.com/office/word/2010/wordml" xmlns:w15="http://schemas.microsoft.com/office/word/2012/wordml" xmlns:w16cex="http://schemas.microsoft.com/office/word/2018/wordml/cex" xmlns:w16cid="http://schemas.microsoft.com/office/word/2016/wordml/cid" xmlns:w16="http://schemas.microsoft.com/office/word/2018/wordml" xmlns:w16sdtdh="http://schemas.microsoft.com/office/word/2020/wordml/sdtdatahash" xmlns:w16se="http://schemas.microsoft.com/office/word/2015/wordml/symex" xmlns:wpg="http://schemas.microsoft.com/office/word/2010/wordprocessingGroup" xmlns:wpi="http://schemas.microsoft.com/office/word/2010/wordprocessingInk" xmlns:wne="http://schemas.microsoft.com/office/word/2006/wordml" xmlns:wps="http://schemas.microsoft.com/office/word/2010/wordprocessingShape" mc:Ignorable="w14 w15 w16se w16cid w16 w16cex w16sdtdh wp14">
+<w:ftr xmlns:wpc="http://schemas.microsoft.com/office/word/2010/wordprocessingCanvas" xmlns:cx="http://schemas.microsoft.com/office/drawing/2014/chartex" xmlns:cx1="http://schemas.microsoft.com/office/drawing/2015/9/8/chartex" xmlns:cx2="http://schemas.microsoft.com/office/drawing/2015/10/21/chartex" xmlns:cx3="http://schemas.microsoft.com/office/drawing/2016/5/9/chartex" xmlns:cx4="http://schemas.microsoft.com/office/drawing/2016/5/10/chartex" xmlns:cx5="http://schemas.microsoft.com/office/drawing/2016/5/11/chartex" xmlns:cx6="http://schemas.microsoft.com/office/drawing/2016/5/12/chartex" xmlns:cx7="http://schemas.microsoft.com/office/drawing/2016/5/13/chartex" xmlns:cx8="http://schemas.microsoft.com/office/drawing/2016/5/14/chartex" xmlns:mc="http://schemas.openxmlformats.org/markup-compatibility/2006" xmlns:aink="http://schemas.microsoft.com/office/drawing/2016/ink" xmlns:am3d="http://schemas.microsoft.com/office/drawing/2017/model3d" xmlns:o="urn:schemas-microsoft-com:office:office" xmlns:oel="http://schemas.microsoft.com/office/2019/extlst" xmlns:r="http://schemas.openxmlformats.org/officeDocument/2006/relationships" xmlns:m="http://schemas.openxmlformats.org/officeDocument/2006/math" xmlns:v="urn:schemas-microsoft-com:vml" xmlns:wp14="http://schemas.microsoft.com/office/word/2010/wordprocessingDrawing" xmlns:wp="http://schemas.openxmlformats.org/drawingml/2006/wordprocessingDrawing" xmlns:w10="urn:schemas-microsoft-com:office:word" xmlns:w="http://schemas.openxmlformats.org/wordprocessingml/2006/main" xmlns:w14="http://schemas.microsoft.com/office/word/2010/wordml" xmlns:w15="http://schemas.microsoft.com/office/word/2012/wordml" xmlns:w16cex="http://schemas.microsoft.com/office/word/2018/wordml/cex" xmlns:w16cid="http://schemas.microsoft.com/office/word/2016/wordml/cid" xmlns:w16="http://schemas.microsoft.com/office/word/2018/wordml" xmlns:w16sdtdh="http://schemas.microsoft.com/office/word/2020/wordml/sdtdatahash" xmlns:w16se="http://schemas.microsoft.com/office/word/2015/wordml/symex" xmlns:wpg="http://schemas.microsoft.com/office/word/2010/wordprocessingGroup" xmlns:wpi="http://schemas.microsoft.com/office/word/2010/wordprocessingInk" xmlns:wne="http://schemas.microsoft.com/office/word/2006/wordml" xmlns:wps="http://schemas.microsoft.com/office/word/2010/wordprocessingShape" mc:Ignorable="w14 w15 w16se w16cid w16 w16cex w16sdtdh wp14">
   <w:p>
     <w:pPr>
       <w:pStyle w:val="Footer"/>
@@ -903,7 +1606,7 @@
 </file>
 
 <file path=word/footnotes.xml><?xml version="1.0" encoding="utf-8"?>
-<w:footnotes xmlns:wpc="http://schemas.microsoft.com/office/word/2010/wordprocessingCanvas" xmlns:cx="http://schemas.microsoft.com/office/drawing/2014/chartex" xmlns:cx1="http://schemas.microsoft.com/office/drawing/2015/9/8/chartex" xmlns:cx2="http://schemas.microsoft.com/office/drawing/2015/10/21/chartex" xmlns:cx3="http://schemas.microsoft.com/office/drawing/2016/5/9/chartex" xmlns:cx4="http://schemas.microsoft.com/office/drawing/2016/5/10/chartex" xmlns:cx5="http://schemas.microsoft.com/office/drawing/2016/5/11/chartex" xmlns:cx6="http://schemas.microsoft.com/office/drawing/2016/5/12/chartex" xmlns:cx7="http://schemas.microsoft.com/office/drawing/2016/5/13/chartex" xmlns:cx8="http://schemas.microsoft.com/office/drawing/2016/5/14/chartex" xmlns:mc="http://schemas.openxmlformats.org/markup-compatibility/2006" xmlns:aink="http://schemas.microsoft.com/office/drawing/2016/ink" xmlns:am3d="http://schemas.microsoft.com/office/drawing/2017/model3d" xmlns:o="urn:schemas-microsoft-com:office:office" xmlns:r="http://schemas.openxmlformats.org/officeDocument/2006/relationships" xmlns:m="http://schemas.openxmlformats.org/officeDocument/2006/math" xmlns:v="urn:schemas-microsoft-com:vml" xmlns:wp14="http://schemas.microsoft.com/office/word/2010/wordprocessingDrawing" xmlns:wp="http://schemas.openxmlformats.org/drawingml/2006/wordprocessingDrawing" xmlns:w10="urn:schemas-microsoft-com:office:word" xmlns:w="http://schemas.openxmlformats.org/wordprocessingml/2006/main" xmlns:w14="http://schemas.microsoft.com/office/word/2010/wordml" xmlns:w15="http://schemas.microsoft.com/office/word/2012/wordml" xmlns:w16cex="http://schemas.microsoft.com/office/word/2018/wordml/cex" xmlns:w16cid="http://schemas.microsoft.com/office/word/2016/wordml/cid" xmlns:w16="http://schemas.microsoft.com/office/word/2018/wordml" xmlns:w16sdtdh="http://schemas.microsoft.com/office/word/2020/wordml/sdtdatahash" xmlns:w16se="http://schemas.microsoft.com/office/word/2015/wordml/symex" xmlns:wpg="http://schemas.microsoft.com/office/word/2010/wordprocessingGroup" xmlns:wpi="http://schemas.microsoft.com/office/word/2010/wordprocessingInk" xmlns:wne="http://schemas.microsoft.com/office/word/2006/wordml" xmlns:wps="http://schemas.microsoft.com/office/word/2010/wordprocessingShape" mc:Ignorable="w14 w15 w16se w16cid w16 w16cex w16sdtdh wp14">
+<w:footnotes xmlns:wpc="http://schemas.microsoft.com/office/word/2010/wordprocessingCanvas" xmlns:cx="http://schemas.microsoft.com/office/drawing/2014/chartex" xmlns:cx1="http://schemas.microsoft.com/office/drawing/2015/9/8/chartex" xmlns:cx2="http://schemas.microsoft.com/office/drawing/2015/10/21/chartex" xmlns:cx3="http://schemas.microsoft.com/office/drawing/2016/5/9/chartex" xmlns:cx4="http://schemas.microsoft.com/office/drawing/2016/5/10/chartex" xmlns:cx5="http://schemas.microsoft.com/office/drawing/2016/5/11/chartex" xmlns:cx6="http://schemas.microsoft.com/office/drawing/2016/5/12/chartex" xmlns:cx7="http://schemas.microsoft.com/office/drawing/2016/5/13/chartex" xmlns:cx8="http://schemas.microsoft.com/office/drawing/2016/5/14/chartex" xmlns:mc="http://schemas.openxmlformats.org/markup-compatibility/2006" xmlns:aink="http://schemas.microsoft.com/office/drawing/2016/ink" xmlns:am3d="http://schemas.microsoft.com/office/drawing/2017/model3d" xmlns:o="urn:schemas-microsoft-com:office:office" xmlns:oel="http://schemas.microsoft.com/office/2019/extlst" xmlns:r="http://schemas.openxmlformats.org/officeDocument/2006/relationships" xmlns:m="http://schemas.openxmlformats.org/officeDocument/2006/math" xmlns:v="urn:schemas-microsoft-com:vml" xmlns:wp14="http://schemas.microsoft.com/office/word/2010/wordprocessingDrawing" xmlns:wp="http://schemas.openxmlformats.org/drawingml/2006/wordprocessingDrawing" xmlns:w10="urn:schemas-microsoft-com:office:word" xmlns:w="http://schemas.openxmlformats.org/wordprocessingml/2006/main" xmlns:w14="http://schemas.microsoft.com/office/word/2010/wordml" xmlns:w15="http://schemas.microsoft.com/office/word/2012/wordml" xmlns:w16cex="http://schemas.microsoft.com/office/word/2018/wordml/cex" xmlns:w16cid="http://schemas.microsoft.com/office/word/2016/wordml/cid" xmlns:w16="http://schemas.microsoft.com/office/word/2018/wordml" xmlns:w16sdtdh="http://schemas.microsoft.com/office/word/2020/wordml/sdtdatahash" xmlns:w16se="http://schemas.microsoft.com/office/word/2015/wordml/symex" xmlns:wpg="http://schemas.microsoft.com/office/word/2010/wordprocessingGroup" xmlns:wpi="http://schemas.microsoft.com/office/word/2010/wordprocessingInk" xmlns:wne="http://schemas.microsoft.com/office/word/2006/wordml" xmlns:wps="http://schemas.microsoft.com/office/word/2010/wordprocessingShape" mc:Ignorable="w14 w15 w16se w16cid w16 w16cex w16sdtdh wp14">
   <w:footnote w:type="separator" w:id="-1">
     <w:p>
       <w:pPr>
@@ -928,7 +1631,7 @@
 </file>
 
 <file path=word/header1.xml><?xml version="1.0" encoding="utf-8"?>
-<w:hdr xmlns:wpc="http://schemas.microsoft.com/office/word/2010/wordprocessingCanvas" xmlns:cx="http://schemas.microsoft.com/office/drawing/2014/chartex" xmlns:cx1="http://schemas.microsoft.com/office/drawing/2015/9/8/chartex" xmlns:cx2="http://schemas.microsoft.com/office/drawing/2015/10/21/chartex" xmlns:cx3="http://schemas.microsoft.com/office/drawing/2016/5/9/chartex" xmlns:cx4="http://schemas.microsoft.com/office/drawing/2016/5/10/chartex" xmlns:cx5="http://schemas.microsoft.com/office/drawing/2016/5/11/chartex" xmlns:cx6="http://schemas.microsoft.com/office/drawing/2016/5/12/chartex" xmlns:cx7="http://schemas.microsoft.com/office/drawing/2016/5/13/chartex" xmlns:cx8="http://schemas.microsoft.com/office/drawing/2016/5/14/chartex" xmlns:mc="http://schemas.openxmlformats.org/markup-compatibility/2006" xmlns:aink="http://schemas.microsoft.com/office/drawing/2016/ink" xmlns:am3d="http://schemas.microsoft.com/office/drawing/2017/model3d" xmlns:o="urn:schemas-microsoft-com:office:office" xmlns:r="http://schemas.openxmlformats.org/officeDocument/2006/relationships" xmlns:m="http://schemas.openxmlformats.org/officeDocument/2006/math" xmlns:v="urn:schemas-microsoft-com:vml" xmlns:wp14="http://schemas.microsoft.com/office/word/2010/wordprocessingDrawing" xmlns:wp="http://schemas.openxmlformats.org/drawingml/2006/wordprocessingDrawing" xmlns:w10="urn:schemas-microsoft-com:office:word" xmlns:w="http://schemas.openxmlformats.org/wordprocessingml/2006/main" xmlns:w14="http://schemas.microsoft.com/office/word/2010/wordml" xmlns:w15="http://schemas.microsoft.com/office/word/2012/wordml" xmlns:w16cex="http://schemas.microsoft.com/office/word/2018/wordml/cex" xmlns:w16cid="http://schemas.microsoft.com/office/word/2016/wordml/cid" xmlns:w16="http://schemas.microsoft.com/office/word/2018/wordml" xmlns:w16sdtdh="http://schemas.microsoft.com/office/word/2020/wordml/sdtdatahash" xmlns:w16se="http://schemas.microsoft.com/office/word/2015/wordml/symex" xmlns:wpg="http://schemas.microsoft.com/office/word/2010/wordprocessingGroup" xmlns:wpi="http://schemas.microsoft.com/office/word/2010/wordprocessingInk" xmlns:wne="http://schemas.microsoft.com/office/word/2006/wordml" xmlns:wps="http://schemas.microsoft.com/office/word/2010/wordprocessingShape" mc:Ignorable="w14 w15 w16se w16cid w16 w16cex w16sdtdh wp14">
+<w:hdr xmlns:wpc="http://schemas.microsoft.com/office/word/2010/wordprocessingCanvas" xmlns:cx="http://schemas.microsoft.com/office/drawing/2014/chartex" xmlns:cx1="http://schemas.microsoft.com/office/drawing/2015/9/8/chartex" xmlns:cx2="http://schemas.microsoft.com/office/drawing/2015/10/21/chartex" xmlns:cx3="http://schemas.microsoft.com/office/drawing/2016/5/9/chartex" xmlns:cx4="http://schemas.microsoft.com/office/drawing/2016/5/10/chartex" xmlns:cx5="http://schemas.microsoft.com/office/drawing/2016/5/11/chartex" xmlns:cx6="http://schemas.microsoft.com/office/drawing/2016/5/12/chartex" xmlns:cx7="http://schemas.microsoft.com/office/drawing/2016/5/13/chartex" xmlns:cx8="http://schemas.microsoft.com/office/drawing/2016/5/14/chartex" xmlns:mc="http://schemas.openxmlformats.org/markup-compatibility/2006" xmlns:aink="http://schemas.microsoft.com/office/drawing/2016/ink" xmlns:am3d="http://schemas.microsoft.com/office/drawing/2017/model3d" xmlns:o="urn:schemas-microsoft-com:office:office" xmlns:oel="http://schemas.microsoft.com/office/2019/extlst" xmlns:r="http://schemas.openxmlformats.org/officeDocument/2006/relationships" xmlns:m="http://schemas.openxmlformats.org/officeDocument/2006/math" xmlns:v="urn:schemas-microsoft-com:vml" xmlns:wp14="http://schemas.microsoft.com/office/word/2010/wordprocessingDrawing" xmlns:wp="http://schemas.openxmlformats.org/drawingml/2006/wordprocessingDrawing" xmlns:w10="urn:schemas-microsoft-com:office:word" xmlns:w="http://schemas.openxmlformats.org/wordprocessingml/2006/main" xmlns:w14="http://schemas.microsoft.com/office/word/2010/wordml" xmlns:w15="http://schemas.microsoft.com/office/word/2012/wordml" xmlns:w16cex="http://schemas.microsoft.com/office/word/2018/wordml/cex" xmlns:w16cid="http://schemas.microsoft.com/office/word/2016/wordml/cid" xmlns:w16="http://schemas.microsoft.com/office/word/2018/wordml" xmlns:w16sdtdh="http://schemas.microsoft.com/office/word/2020/wordml/sdtdatahash" xmlns:w16se="http://schemas.microsoft.com/office/word/2015/wordml/symex" xmlns:wpg="http://schemas.microsoft.com/office/word/2010/wordprocessingGroup" xmlns:wpi="http://schemas.microsoft.com/office/word/2010/wordprocessingInk" xmlns:wne="http://schemas.microsoft.com/office/word/2006/wordml" xmlns:wps="http://schemas.microsoft.com/office/word/2010/wordprocessingShape" mc:Ignorable="w14 w15 w16se w16cid w16 w16cex w16sdtdh wp14">
   <w:p>
     <w:pPr>
       <w:pStyle w:val="Header"/>
@@ -938,7 +1641,7 @@
 </file>
 
 <file path=word/header2.xml><?xml version="1.0" encoding="utf-8"?>
-<w:hdr xmlns:wpc="http://schemas.microsoft.com/office/word/2010/wordprocessingCanvas" xmlns:cx="http://schemas.microsoft.com/office/drawing/2014/chartex" xmlns:cx1="http://schemas.microsoft.com/office/drawing/2015/9/8/chartex" xmlns:cx2="http://schemas.microsoft.com/office/drawing/2015/10/21/chartex" xmlns:cx3="http://schemas.microsoft.com/office/drawing/2016/5/9/chartex" xmlns:cx4="http://schemas.microsoft.com/office/drawing/2016/5/10/chartex" xmlns:cx5="http://schemas.microsoft.com/office/drawing/2016/5/11/chartex" xmlns:cx6="http://schemas.microsoft.com/office/drawing/2016/5/12/chartex" xmlns:cx7="http://schemas.microsoft.com/office/drawing/2016/5/13/chartex" xmlns:cx8="http://schemas.microsoft.com/office/drawing/2016/5/14/chartex" xmlns:mc="http://schemas.openxmlformats.org/markup-compatibility/2006" xmlns:aink="http://schemas.microsoft.com/office/drawing/2016/ink" xmlns:am3d="http://schemas.microsoft.com/office/drawing/2017/model3d" xmlns:o="urn:schemas-microsoft-com:office:office" xmlns:r="http://schemas.openxmlformats.org/officeDocument/2006/relationships" xmlns:m="http://schemas.openxmlformats.org/officeDocument/2006/math" xmlns:v="urn:schemas-microsoft-com:vml" xmlns:wp14="http://schemas.microsoft.com/office/word/2010/wordprocessingDrawing" xmlns:wp="http://schemas.openxmlformats.org/drawingml/2006/wordprocessingDrawing" xmlns:w10="urn:schemas-microsoft-com:office:word" xmlns:w="http://schemas.openxmlformats.org/wordprocessingml/2006/main" xmlns:w14="http://schemas.microsoft.com/office/word/2010/wordml" xmlns:w15="http://schemas.microsoft.com/office/word/2012/wordml" xmlns:w16cex="http://schemas.microsoft.com/office/word/2018/wordml/cex" xmlns:w16cid="http://schemas.microsoft.com/office/word/2016/wordml/cid" xmlns:w16="http://schemas.microsoft.com/office/word/2018/wordml" xmlns:w16sdtdh="http://schemas.microsoft.com/office/word/2020/wordml/sdtdatahash" xmlns:w16se="http://schemas.microsoft.com/office/word/2015/wordml/symex" xmlns:wpg="http://schemas.microsoft.com/office/word/2010/wordprocessingGroup" xmlns:wpi="http://schemas.microsoft.com/office/word/2010/wordprocessingInk" xmlns:wne="http://schemas.microsoft.com/office/word/2006/wordml" xmlns:wps="http://schemas.microsoft.com/office/word/2010/wordprocessingShape" mc:Ignorable="w14 w15 w16se w16cid w16 w16cex w16sdtdh wp14">
+<w:hdr xmlns:wpc="http://schemas.microsoft.com/office/word/2010/wordprocessingCanvas" xmlns:cx="http://schemas.microsoft.com/office/drawing/2014/chartex" xmlns:cx1="http://schemas.microsoft.com/office/drawing/2015/9/8/chartex" xmlns:cx2="http://schemas.microsoft.com/office/drawing/2015/10/21/chartex" xmlns:cx3="http://schemas.microsoft.com/office/drawing/2016/5/9/chartex" xmlns:cx4="http://schemas.microsoft.com/office/drawing/2016/5/10/chartex" xmlns:cx5="http://schemas.microsoft.com/office/drawing/2016/5/11/chartex" xmlns:cx6="http://schemas.microsoft.com/office/drawing/2016/5/12/chartex" xmlns:cx7="http://schemas.microsoft.com/office/drawing/2016/5/13/chartex" xmlns:cx8="http://schemas.microsoft.com/office/drawing/2016/5/14/chartex" xmlns:mc="http://schemas.openxmlformats.org/markup-compatibility/2006" xmlns:aink="http://schemas.microsoft.com/office/drawing/2016/ink" xmlns:am3d="http://schemas.microsoft.com/office/drawing/2017/model3d" xmlns:o="urn:schemas-microsoft-com:office:office" xmlns:oel="http://schemas.microsoft.com/office/2019/extlst" xmlns:r="http://schemas.openxmlformats.org/officeDocument/2006/relationships" xmlns:m="http://schemas.openxmlformats.org/officeDocument/2006/math" xmlns:v="urn:schemas-microsoft-com:vml" xmlns:wp14="http://schemas.microsoft.com/office/word/2010/wordprocessingDrawing" xmlns:wp="http://schemas.openxmlformats.org/drawingml/2006/wordprocessingDrawing" xmlns:w10="urn:schemas-microsoft-com:office:word" xmlns:w="http://schemas.openxmlformats.org/wordprocessingml/2006/main" xmlns:w14="http://schemas.microsoft.com/office/word/2010/wordml" xmlns:w15="http://schemas.microsoft.com/office/word/2012/wordml" xmlns:w16cex="http://schemas.microsoft.com/office/word/2018/wordml/cex" xmlns:w16cid="http://schemas.microsoft.com/office/word/2016/wordml/cid" xmlns:w16="http://schemas.microsoft.com/office/word/2018/wordml" xmlns:w16sdtdh="http://schemas.microsoft.com/office/word/2020/wordml/sdtdatahash" xmlns:w16se="http://schemas.microsoft.com/office/word/2015/wordml/symex" xmlns:wpg="http://schemas.microsoft.com/office/word/2010/wordprocessingGroup" xmlns:wpi="http://schemas.microsoft.com/office/word/2010/wordprocessingInk" xmlns:wne="http://schemas.microsoft.com/office/word/2006/wordml" xmlns:wps="http://schemas.microsoft.com/office/word/2010/wordprocessingShape" mc:Ignorable="w14 w15 w16se w16cid w16 w16cex w16sdtdh wp14">
   <w:p>
     <w:pPr>
       <w:pStyle w:val="Header"/>
@@ -948,7 +1651,7 @@
 </file>
 
 <file path=word/header3.xml><?xml version="1.0" encoding="utf-8"?>
-<w:hdr xmlns:wpc="http://schemas.microsoft.com/office/word/2010/wordprocessingCanvas" xmlns:cx="http://schemas.microsoft.com/office/drawing/2014/chartex" xmlns:cx1="http://schemas.microsoft.com/office/drawing/2015/9/8/chartex" xmlns:cx2="http://schemas.microsoft.com/office/drawing/2015/10/21/chartex" xmlns:cx3="http://schemas.microsoft.com/office/drawing/2016/5/9/chartex" xmlns:cx4="http://schemas.microsoft.com/office/drawing/2016/5/10/chartex" xmlns:cx5="http://schemas.microsoft.com/office/drawing/2016/5/11/chartex" xmlns:cx6="http://schemas.microsoft.com/office/drawing/2016/5/12/chartex" xmlns:cx7="http://schemas.microsoft.com/office/drawing/2016/5/13/chartex" xmlns:cx8="http://schemas.microsoft.com/office/drawing/2016/5/14/chartex" xmlns:mc="http://schemas.openxmlformats.org/markup-compatibility/2006" xmlns:aink="http://schemas.microsoft.com/office/drawing/2016/ink" xmlns:am3d="http://schemas.microsoft.com/office/drawing/2017/model3d" xmlns:o="urn:schemas-microsoft-com:office:office" xmlns:r="http://schemas.openxmlformats.org/officeDocument/2006/relationships" xmlns:m="http://schemas.openxmlformats.org/officeDocument/2006/math" xmlns:v="urn:schemas-microsoft-com:vml" xmlns:wp14="http://schemas.microsoft.com/office/word/2010/wordprocessingDrawing" xmlns:wp="http://schemas.openxmlformats.org/drawingml/2006/wordprocessingDrawing" xmlns:w10="urn:schemas-microsoft-com:office:word" xmlns:w="http://schemas.openxmlformats.org/wordprocessingml/2006/main" xmlns:w14="http://schemas.microsoft.com/office/word/2010/wordml" xmlns:w15="http://schemas.microsoft.com/office/word/2012/wordml" xmlns:w16cex="http://schemas.microsoft.com/office/word/2018/wordml/cex" xmlns:w16cid="http://schemas.microsoft.com/office/word/2016/wordml/cid" xmlns:w16="http://schemas.microsoft.com/office/word/2018/wordml" xmlns:w16sdtdh="http://schemas.microsoft.com/office/word/2020/wordml/sdtdatahash" xmlns:w16se="http://schemas.microsoft.com/office/word/2015/wordml/symex" xmlns:wpg="http://schemas.microsoft.com/office/word/2010/wordprocessingGroup" xmlns:wpi="http://schemas.microsoft.com/office/word/2010/wordprocessingInk" xmlns:wne="http://schemas.microsoft.com/office/word/2006/wordml" xmlns:wps="http://schemas.microsoft.com/office/word/2010/wordprocessingShape" mc:Ignorable="w14 w15 w16se w16cid w16 w16cex w16sdtdh wp14">
+<w:hdr xmlns:wpc="http://schemas.microsoft.com/office/word/2010/wordprocessingCanvas" xmlns:cx="http://schemas.microsoft.com/office/drawing/2014/chartex" xmlns:cx1="http://schemas.microsoft.com/office/drawing/2015/9/8/chartex" xmlns:cx2="http://schemas.microsoft.com/office/drawing/2015/10/21/chartex" xmlns:cx3="http://schemas.microsoft.com/office/drawing/2016/5/9/chartex" xmlns:cx4="http://schemas.microsoft.com/office/drawing/2016/5/10/chartex" xmlns:cx5="http://schemas.microsoft.com/office/drawing/2016/5/11/chartex" xmlns:cx6="http://schemas.microsoft.com/office/drawing/2016/5/12/chartex" xmlns:cx7="http://schemas.microsoft.com/office/drawing/2016/5/13/chartex" xmlns:cx8="http://schemas.microsoft.com/office/drawing/2016/5/14/chartex" xmlns:mc="http://schemas.openxmlformats.org/markup-compatibility/2006" xmlns:aink="http://schemas.microsoft.com/office/drawing/2016/ink" xmlns:am3d="http://schemas.microsoft.com/office/drawing/2017/model3d" xmlns:o="urn:schemas-microsoft-com:office:office" xmlns:oel="http://schemas.microsoft.com/office/2019/extlst" xmlns:r="http://schemas.openxmlformats.org/officeDocument/2006/relationships" xmlns:m="http://schemas.openxmlformats.org/officeDocument/2006/math" xmlns:v="urn:schemas-microsoft-com:vml" xmlns:wp14="http://schemas.microsoft.com/office/word/2010/wordprocessingDrawing" xmlns:wp="http://schemas.openxmlformats.org/drawingml/2006/wordprocessingDrawing" xmlns:w10="urn:schemas-microsoft-com:office:word" xmlns:w="http://schemas.openxmlformats.org/wordprocessingml/2006/main" xmlns:w14="http://schemas.microsoft.com/office/word/2010/wordml" xmlns:w15="http://schemas.microsoft.com/office/word/2012/wordml" xmlns:w16cex="http://schemas.microsoft.com/office/word/2018/wordml/cex" xmlns:w16cid="http://schemas.microsoft.com/office/word/2016/wordml/cid" xmlns:w16="http://schemas.microsoft.com/office/word/2018/wordml" xmlns:w16sdtdh="http://schemas.microsoft.com/office/word/2020/wordml/sdtdatahash" xmlns:w16se="http://schemas.microsoft.com/office/word/2015/wordml/symex" xmlns:wpg="http://schemas.microsoft.com/office/word/2010/wordprocessingGroup" xmlns:wpi="http://schemas.microsoft.com/office/word/2010/wordprocessingInk" xmlns:wne="http://schemas.microsoft.com/office/word/2006/wordml" xmlns:wps="http://schemas.microsoft.com/office/word/2010/wordprocessingShape" mc:Ignorable="w14 w15 w16se w16cid w16 w16cex w16sdtdh wp14">
   <w:p>
     <w:pPr>
       <w:pStyle w:val="Header"/>
@@ -958,7 +1661,7 @@
 </file>
 
 <file path=word/numbering.xml><?xml version="1.0" encoding="utf-8"?>
-<w:numbering xmlns:wpc="http://schemas.microsoft.com/office/word/2010/wordprocessingCanvas" xmlns:cx="http://schemas.microsoft.com/office/drawing/2014/chartex" xmlns:cx1="http://schemas.microsoft.com/office/drawing/2015/9/8/chartex" xmlns:cx2="http://schemas.microsoft.com/office/drawing/2015/10/21/chartex" xmlns:cx3="http://schemas.microsoft.com/office/drawing/2016/5/9/chartex" xmlns:cx4="http://schemas.microsoft.com/office/drawing/2016/5/10/chartex" xmlns:cx5="http://schemas.microsoft.com/office/drawing/2016/5/11/chartex" xmlns:cx6="http://schemas.microsoft.com/office/drawing/2016/5/12/chartex" xmlns:cx7="http://schemas.microsoft.com/office/drawing/2016/5/13/chartex" xmlns:cx8="http://schemas.microsoft.com/office/drawing/2016/5/14/chartex" xmlns:mc="http://schemas.openxmlformats.org/markup-compatibility/2006" xmlns:aink="http://schemas.microsoft.com/office/drawing/2016/ink" xmlns:am3d="http://schemas.microsoft.com/office/drawing/2017/model3d" xmlns:o="urn:schemas-microsoft-com:office:office" xmlns:r="http://schemas.openxmlformats.org/officeDocument/2006/relationships" xmlns:m="http://schemas.openxmlformats.org/officeDocument/2006/math" xmlns:v="urn:schemas-microsoft-com:vml" xmlns:wp14="http://schemas.microsoft.com/office/word/2010/wordprocessingDrawing" xmlns:wp="http://schemas.openxmlformats.org/drawingml/2006/wordprocessingDrawing" xmlns:w10="urn:schemas-microsoft-com:office:word" xmlns:w="http://schemas.openxmlformats.org/wordprocessingml/2006/main" xmlns:w14="http://schemas.microsoft.com/office/word/2010/wordml" xmlns:w15="http://schemas.microsoft.com/office/word/2012/wordml" xmlns:w16cex="http://schemas.microsoft.com/office/word/2018/wordml/cex" xmlns:w16cid="http://schemas.microsoft.com/office/word/2016/wordml/cid" xmlns:w16="http://schemas.microsoft.com/office/word/2018/wordml" xmlns:w16sdtdh="http://schemas.microsoft.com/office/word/2020/wordml/sdtdatahash" xmlns:w16se="http://schemas.microsoft.com/office/word/2015/wordml/symex" xmlns:wpg="http://schemas.microsoft.com/office/word/2010/wordprocessingGroup" xmlns:wpi="http://schemas.microsoft.com/office/word/2010/wordprocessingInk" xmlns:wne="http://schemas.microsoft.com/office/word/2006/wordml" xmlns:wps="http://schemas.microsoft.com/office/word/2010/wordprocessingShape" mc:Ignorable="w14 w15 w16se w16cid w16 w16cex w16sdtdh wp14">
+<w:numbering xmlns:wpc="http://schemas.microsoft.com/office/word/2010/wordprocessingCanvas" xmlns:cx="http://schemas.microsoft.com/office/drawing/2014/chartex" xmlns:cx1="http://schemas.microsoft.com/office/drawing/2015/9/8/chartex" xmlns:cx2="http://schemas.microsoft.com/office/drawing/2015/10/21/chartex" xmlns:cx3="http://schemas.microsoft.com/office/drawing/2016/5/9/chartex" xmlns:cx4="http://schemas.microsoft.com/office/drawing/2016/5/10/chartex" xmlns:cx5="http://schemas.microsoft.com/office/drawing/2016/5/11/chartex" xmlns:cx6="http://schemas.microsoft.com/office/drawing/2016/5/12/chartex" xmlns:cx7="http://schemas.microsoft.com/office/drawing/2016/5/13/chartex" xmlns:cx8="http://schemas.microsoft.com/office/drawing/2016/5/14/chartex" xmlns:mc="http://schemas.openxmlformats.org/markup-compatibility/2006" xmlns:aink="http://schemas.microsoft.com/office/drawing/2016/ink" xmlns:am3d="http://schemas.microsoft.com/office/drawing/2017/model3d" xmlns:o="urn:schemas-microsoft-com:office:office" xmlns:oel="http://schemas.microsoft.com/office/2019/extlst" xmlns:r="http://schemas.openxmlformats.org/officeDocument/2006/relationships" xmlns:m="http://schemas.openxmlformats.org/officeDocument/2006/math" xmlns:v="urn:schemas-microsoft-com:vml" xmlns:wp14="http://schemas.microsoft.com/office/word/2010/wordprocessingDrawing" xmlns:wp="http://schemas.openxmlformats.org/drawingml/2006/wordprocessingDrawing" xmlns:w10="urn:schemas-microsoft-com:office:word" xmlns:w="http://schemas.openxmlformats.org/wordprocessingml/2006/main" xmlns:w14="http://schemas.microsoft.com/office/word/2010/wordml" xmlns:w15="http://schemas.microsoft.com/office/word/2012/wordml" xmlns:w16cex="http://schemas.microsoft.com/office/word/2018/wordml/cex" xmlns:w16cid="http://schemas.microsoft.com/office/word/2016/wordml/cid" xmlns:w16="http://schemas.microsoft.com/office/word/2018/wordml" xmlns:w16sdtdh="http://schemas.microsoft.com/office/word/2020/wordml/sdtdatahash" xmlns:w16se="http://schemas.microsoft.com/office/word/2015/wordml/symex" xmlns:wpg="http://schemas.microsoft.com/office/word/2010/wordprocessingGroup" xmlns:wpi="http://schemas.microsoft.com/office/word/2010/wordprocessingInk" xmlns:wne="http://schemas.microsoft.com/office/word/2006/wordml" xmlns:wps="http://schemas.microsoft.com/office/word/2010/wordprocessingShape" mc:Ignorable="w14 w15 w16se w16cid w16 w16cex w16sdtdh wp14">
   <w:abstractNum w:abstractNumId="0" w15:restartNumberingAfterBreak="0">
     <w:nsid w:val="06727061"/>
     <w:multiLevelType w:val="hybridMultilevel"/>
@@ -1494,22 +2197,22 @@
       </w:pPr>
     </w:lvl>
   </w:abstractNum>
-  <w:num w:numId="1">
+  <w:num w:numId="1" w16cid:durableId="293946329">
     <w:abstractNumId w:val="0"/>
   </w:num>
-  <w:num w:numId="2">
+  <w:num w:numId="2" w16cid:durableId="1915509447">
     <w:abstractNumId w:val="1"/>
   </w:num>
-  <w:num w:numId="3">
+  <w:num w:numId="3" w16cid:durableId="807554336">
     <w:abstractNumId w:val="5"/>
   </w:num>
-  <w:num w:numId="4">
+  <w:num w:numId="4" w16cid:durableId="1818717588">
     <w:abstractNumId w:val="3"/>
   </w:num>
-  <w:num w:numId="5">
+  <w:num w:numId="5" w16cid:durableId="712659260">
     <w:abstractNumId w:val="4"/>
   </w:num>
-  <w:num w:numId="6">
+  <w:num w:numId="6" w16cid:durableId="1168908389">
     <w:abstractNumId w:val="2"/>
   </w:num>
 </w:numbering>
@@ -1935,6 +2638,28 @@
       <w:szCs w:val="32"/>
     </w:rPr>
   </w:style>
+  <w:style w:type="paragraph" w:styleId="Heading3">
+    <w:name w:val="heading 3"/>
+    <w:basedOn w:val="Normal"/>
+    <w:next w:val="Normal"/>
+    <w:link w:val="Heading3Char"/>
+    <w:uiPriority w:val="9"/>
+    <w:semiHidden/>
+    <w:unhideWhenUsed/>
+    <w:qFormat/>
+    <w:rsid w:val="0094464B"/>
+    <w:pPr>
+      <w:keepNext/>
+      <w:keepLines/>
+      <w:spacing w:before="40" w:after="0"/>
+      <w:outlineLvl w:val="2"/>
+    </w:pPr>
+    <w:rPr>
+      <w:rFonts w:asciiTheme="majorHAnsi" w:eastAsiaTheme="majorEastAsia" w:hAnsiTheme="majorHAnsi" w:cstheme="majorBidi"/>
+      <w:color w:val="1F3763" w:themeColor="accent1" w:themeShade="7F"/>
+      <w:szCs w:val="24"/>
+    </w:rPr>
+  </w:style>
   <w:style w:type="character" w:default="1" w:styleId="DefaultParagraphFont">
     <w:name w:val="Default Paragraph Font"/>
     <w:uiPriority w:val="1"/>
@@ -2133,6 +2858,19 @@
         <w:insideV w:val="single" w:sz="4" w:space="0" w:color="auto"/>
       </w:tblBorders>
     </w:tblPr>
+  </w:style>
+  <w:style w:type="character" w:customStyle="1" w:styleId="Heading3Char">
+    <w:name w:val="Heading 3 Char"/>
+    <w:basedOn w:val="DefaultParagraphFont"/>
+    <w:link w:val="Heading3"/>
+    <w:uiPriority w:val="9"/>
+    <w:semiHidden/>
+    <w:rsid w:val="0094464B"/>
+    <w:rPr>
+      <w:rFonts w:asciiTheme="majorHAnsi" w:eastAsiaTheme="majorEastAsia" w:hAnsiTheme="majorHAnsi" w:cstheme="majorBidi"/>
+      <w:color w:val="1F3763" w:themeColor="accent1" w:themeShade="7F"/>
+      <w:szCs w:val="24"/>
+    </w:rPr>
   </w:style>
 </w:styles>
 </file>

</xml_diff>